<commit_message>
Various multimedia tests + updated the tutorial with some troubleshooting steps
</commit_message>
<xml_diff>
--- a/Pepper tutorial.docx
+++ b/Pepper tutorial.docx
@@ -108,14 +108,132 @@
           <w:r>
             <w:fldChar w:fldCharType="separate"/>
           </w:r>
-          <w:hyperlink w:anchor="_Toc529526673" w:history="1">
+          <w:bookmarkStart w:id="0" w:name="_GoBack"/>
+          <w:bookmarkEnd w:id="0"/>
+          <w:r>
+            <w:rPr>
+              <w:rStyle w:val="Hyperlink"/>
+              <w:noProof/>
+            </w:rPr>
+            <w:fldChar w:fldCharType="begin"/>
+          </w:r>
+          <w:r>
+            <w:rPr>
+              <w:rStyle w:val="Hyperlink"/>
+              <w:noProof/>
+            </w:rPr>
+            <w:instrText xml:space="preserve"> </w:instrText>
+          </w:r>
+          <w:r>
+            <w:rPr>
+              <w:noProof/>
+            </w:rPr>
+            <w:instrText>HYPERLINK \l "_Toc529874595"</w:instrText>
+          </w:r>
+          <w:r>
+            <w:rPr>
+              <w:rStyle w:val="Hyperlink"/>
+              <w:noProof/>
+            </w:rPr>
+            <w:instrText xml:space="preserve"> </w:instrText>
+          </w:r>
+          <w:r>
+            <w:rPr>
+              <w:rStyle w:val="Hyperlink"/>
+              <w:noProof/>
+            </w:rPr>
+          </w:r>
+          <w:r>
+            <w:rPr>
+              <w:rStyle w:val="Hyperlink"/>
+              <w:noProof/>
+            </w:rPr>
+            <w:fldChar w:fldCharType="separate"/>
+          </w:r>
+          <w:r>
+            <w:rPr>
+              <w:rStyle w:val="Hyperlink"/>
+              <w:noProof/>
+              <w:lang w:val="nl-BE"/>
+            </w:rPr>
+            <w:t>Set-up</w:t>
+          </w:r>
+          <w:r>
+            <w:rPr>
+              <w:noProof/>
+              <w:webHidden/>
+            </w:rPr>
+            <w:tab/>
+          </w:r>
+          <w:r>
+            <w:rPr>
+              <w:noProof/>
+              <w:webHidden/>
+            </w:rPr>
+            <w:fldChar w:fldCharType="begin"/>
+          </w:r>
+          <w:r>
+            <w:rPr>
+              <w:noProof/>
+              <w:webHidden/>
+            </w:rPr>
+            <w:instrText xml:space="preserve"> PAGEREF _Toc529874595 \h </w:instrText>
+          </w:r>
+          <w:r>
+            <w:rPr>
+              <w:noProof/>
+              <w:webHidden/>
+            </w:rPr>
+          </w:r>
+          <w:r>
+            <w:rPr>
+              <w:noProof/>
+              <w:webHidden/>
+            </w:rPr>
+            <w:fldChar w:fldCharType="separate"/>
+          </w:r>
+          <w:r>
+            <w:rPr>
+              <w:noProof/>
+              <w:webHidden/>
+            </w:rPr>
+            <w:t>3</w:t>
+          </w:r>
+          <w:r>
+            <w:rPr>
+              <w:noProof/>
+              <w:webHidden/>
+            </w:rPr>
+            <w:fldChar w:fldCharType="end"/>
+          </w:r>
+          <w:r>
+            <w:rPr>
+              <w:rStyle w:val="Hyperlink"/>
+              <w:noProof/>
+            </w:rPr>
+            <w:fldChar w:fldCharType="end"/>
+          </w:r>
+        </w:p>
+        <w:p>
+          <w:pPr>
+            <w:pStyle w:val="TOC1"/>
+            <w:tabs>
+              <w:tab w:val="right" w:leader="dot" w:pos="9350"/>
+            </w:tabs>
+            <w:rPr>
+              <w:rFonts w:eastAsiaTheme="minorEastAsia"/>
+              <w:noProof/>
+              <w:lang w:eastAsia="en-GB"/>
+            </w:rPr>
+          </w:pPr>
+          <w:hyperlink w:anchor="_Toc529874596" w:history="1">
             <w:r>
               <w:rPr>
                 <w:rStyle w:val="Hyperlink"/>
                 <w:noProof/>
                 <w:lang w:val="nl-BE"/>
               </w:rPr>
-              <w:t>Set-up</w:t>
+              <w:t>Converseren met Pepper</w:t>
             </w:r>
             <w:r>
               <w:rPr>
@@ -136,7 +254,7 @@
                 <w:noProof/>
                 <w:webHidden/>
               </w:rPr>
-              <w:instrText xml:space="preserve"> PAGEREF _Toc529526673 \h </w:instrText>
+              <w:instrText xml:space="preserve"> PAGEREF _Toc529874596 \h </w:instrText>
             </w:r>
             <w:r>
               <w:rPr>
@@ -156,7 +274,220 @@
                 <w:noProof/>
                 <w:webHidden/>
               </w:rPr>
-              <w:t>3</w:t>
+              <w:t>4</w:t>
+            </w:r>
+            <w:r>
+              <w:rPr>
+                <w:noProof/>
+                <w:webHidden/>
+              </w:rPr>
+              <w:fldChar w:fldCharType="end"/>
+            </w:r>
+          </w:hyperlink>
+        </w:p>
+        <w:p>
+          <w:pPr>
+            <w:pStyle w:val="TOC2"/>
+            <w:tabs>
+              <w:tab w:val="right" w:leader="dot" w:pos="9350"/>
+            </w:tabs>
+            <w:rPr>
+              <w:rFonts w:eastAsiaTheme="minorEastAsia"/>
+              <w:noProof/>
+              <w:lang w:eastAsia="en-GB"/>
+            </w:rPr>
+          </w:pPr>
+          <w:hyperlink w:anchor="_Toc529874597" w:history="1">
+            <w:r>
+              <w:rPr>
+                <w:rStyle w:val="Hyperlink"/>
+                <w:noProof/>
+                <w:lang w:val="nl-BE"/>
+              </w:rPr>
+              <w:t>Basis</w:t>
+            </w:r>
+            <w:r>
+              <w:rPr>
+                <w:noProof/>
+                <w:webHidden/>
+              </w:rPr>
+              <w:tab/>
+            </w:r>
+            <w:r>
+              <w:rPr>
+                <w:noProof/>
+                <w:webHidden/>
+              </w:rPr>
+              <w:fldChar w:fldCharType="begin"/>
+            </w:r>
+            <w:r>
+              <w:rPr>
+                <w:noProof/>
+                <w:webHidden/>
+              </w:rPr>
+              <w:instrText xml:space="preserve"> PAGEREF _Toc529874597 \h </w:instrText>
+            </w:r>
+            <w:r>
+              <w:rPr>
+                <w:noProof/>
+                <w:webHidden/>
+              </w:rPr>
+            </w:r>
+            <w:r>
+              <w:rPr>
+                <w:noProof/>
+                <w:webHidden/>
+              </w:rPr>
+              <w:fldChar w:fldCharType="separate"/>
+            </w:r>
+            <w:r>
+              <w:rPr>
+                <w:noProof/>
+                <w:webHidden/>
+              </w:rPr>
+              <w:t>4</w:t>
+            </w:r>
+            <w:r>
+              <w:rPr>
+                <w:noProof/>
+                <w:webHidden/>
+              </w:rPr>
+              <w:fldChar w:fldCharType="end"/>
+            </w:r>
+          </w:hyperlink>
+        </w:p>
+        <w:p>
+          <w:pPr>
+            <w:pStyle w:val="TOC2"/>
+            <w:tabs>
+              <w:tab w:val="right" w:leader="dot" w:pos="9350"/>
+            </w:tabs>
+            <w:rPr>
+              <w:rFonts w:eastAsiaTheme="minorEastAsia"/>
+              <w:noProof/>
+              <w:lang w:eastAsia="en-GB"/>
+            </w:rPr>
+          </w:pPr>
+          <w:hyperlink w:anchor="_Toc529874598" w:history="1">
+            <w:r>
+              <w:rPr>
+                <w:rStyle w:val="Hyperlink"/>
+                <w:noProof/>
+                <w:lang w:val="nl-BE"/>
+              </w:rPr>
+              <w:t>Een eerste gesprek</w:t>
+            </w:r>
+            <w:r>
+              <w:rPr>
+                <w:noProof/>
+                <w:webHidden/>
+              </w:rPr>
+              <w:tab/>
+            </w:r>
+            <w:r>
+              <w:rPr>
+                <w:noProof/>
+                <w:webHidden/>
+              </w:rPr>
+              <w:fldChar w:fldCharType="begin"/>
+            </w:r>
+            <w:r>
+              <w:rPr>
+                <w:noProof/>
+                <w:webHidden/>
+              </w:rPr>
+              <w:instrText xml:space="preserve"> PAGEREF _Toc529874598 \h </w:instrText>
+            </w:r>
+            <w:r>
+              <w:rPr>
+                <w:noProof/>
+                <w:webHidden/>
+              </w:rPr>
+            </w:r>
+            <w:r>
+              <w:rPr>
+                <w:noProof/>
+                <w:webHidden/>
+              </w:rPr>
+              <w:fldChar w:fldCharType="separate"/>
+            </w:r>
+            <w:r>
+              <w:rPr>
+                <w:noProof/>
+                <w:webHidden/>
+              </w:rPr>
+              <w:t>4</w:t>
+            </w:r>
+            <w:r>
+              <w:rPr>
+                <w:noProof/>
+                <w:webHidden/>
+              </w:rPr>
+              <w:fldChar w:fldCharType="end"/>
+            </w:r>
+          </w:hyperlink>
+        </w:p>
+        <w:p>
+          <w:pPr>
+            <w:pStyle w:val="TOC2"/>
+            <w:tabs>
+              <w:tab w:val="right" w:leader="dot" w:pos="9350"/>
+            </w:tabs>
+            <w:rPr>
+              <w:rFonts w:eastAsiaTheme="minorEastAsia"/>
+              <w:noProof/>
+              <w:lang w:eastAsia="en-GB"/>
+            </w:rPr>
+          </w:pPr>
+          <w:hyperlink w:anchor="_Toc529874599" w:history="1">
+            <w:r>
+              <w:rPr>
+                <w:rStyle w:val="Hyperlink"/>
+                <w:noProof/>
+                <w:lang w:val="nl-BE"/>
+              </w:rPr>
+              <w:t>Geneste dialoog</w:t>
+            </w:r>
+            <w:r>
+              <w:rPr>
+                <w:noProof/>
+                <w:webHidden/>
+              </w:rPr>
+              <w:tab/>
+            </w:r>
+            <w:r>
+              <w:rPr>
+                <w:noProof/>
+                <w:webHidden/>
+              </w:rPr>
+              <w:fldChar w:fldCharType="begin"/>
+            </w:r>
+            <w:r>
+              <w:rPr>
+                <w:noProof/>
+                <w:webHidden/>
+              </w:rPr>
+              <w:instrText xml:space="preserve"> PAGEREF _Toc529874599 \h </w:instrText>
+            </w:r>
+            <w:r>
+              <w:rPr>
+                <w:noProof/>
+                <w:webHidden/>
+              </w:rPr>
+            </w:r>
+            <w:r>
+              <w:rPr>
+                <w:noProof/>
+                <w:webHidden/>
+              </w:rPr>
+              <w:fldChar w:fldCharType="separate"/>
+            </w:r>
+            <w:r>
+              <w:rPr>
+                <w:noProof/>
+                <w:webHidden/>
+              </w:rPr>
+              <w:t>5</w:t>
             </w:r>
             <w:r>
               <w:rPr>
@@ -179,14 +510,14 @@
               <w:lang w:eastAsia="en-GB"/>
             </w:rPr>
           </w:pPr>
-          <w:hyperlink w:anchor="_Toc529526674" w:history="1">
+          <w:hyperlink w:anchor="_Toc529874600" w:history="1">
             <w:r>
               <w:rPr>
                 <w:rStyle w:val="Hyperlink"/>
                 <w:noProof/>
                 <w:lang w:val="nl-BE"/>
               </w:rPr>
-              <w:t>Converseren met Pepper</w:t>
+              <w:t>Stemcommando’s</w:t>
             </w:r>
             <w:r>
               <w:rPr>
@@ -207,7 +538,7 @@
                 <w:noProof/>
                 <w:webHidden/>
               </w:rPr>
-              <w:instrText xml:space="preserve"> PAGEREF _Toc529526674 \h </w:instrText>
+              <w:instrText xml:space="preserve"> PAGEREF _Toc529874600 \h </w:instrText>
             </w:r>
             <w:r>
               <w:rPr>
@@ -227,7 +558,7 @@
                 <w:noProof/>
                 <w:webHidden/>
               </w:rPr>
-              <w:t>4</w:t>
+              <w:t>6</w:t>
             </w:r>
             <w:r>
               <w:rPr>
@@ -250,14 +581,14 @@
               <w:lang w:eastAsia="en-GB"/>
             </w:rPr>
           </w:pPr>
-          <w:hyperlink w:anchor="_Toc529526675" w:history="1">
+          <w:hyperlink w:anchor="_Toc529874601" w:history="1">
             <w:r>
               <w:rPr>
                 <w:rStyle w:val="Hyperlink"/>
                 <w:noProof/>
                 <w:lang w:val="nl-BE"/>
               </w:rPr>
-              <w:t>Basis</w:t>
+              <w:t>Vereisten</w:t>
             </w:r>
             <w:r>
               <w:rPr>
@@ -278,7 +609,7 @@
                 <w:noProof/>
                 <w:webHidden/>
               </w:rPr>
-              <w:instrText xml:space="preserve"> PAGEREF _Toc529526675 \h </w:instrText>
+              <w:instrText xml:space="preserve"> PAGEREF _Toc529874601 \h </w:instrText>
             </w:r>
             <w:r>
               <w:rPr>
@@ -298,7 +629,7 @@
                 <w:noProof/>
                 <w:webHidden/>
               </w:rPr>
-              <w:t>4</w:t>
+              <w:t>6</w:t>
             </w:r>
             <w:r>
               <w:rPr>
@@ -321,14 +652,14 @@
               <w:lang w:eastAsia="en-GB"/>
             </w:rPr>
           </w:pPr>
-          <w:hyperlink w:anchor="_Toc529526676" w:history="1">
+          <w:hyperlink w:anchor="_Toc529874602" w:history="1">
             <w:r>
               <w:rPr>
                 <w:rStyle w:val="Hyperlink"/>
                 <w:noProof/>
                 <w:lang w:val="nl-BE"/>
               </w:rPr>
-              <w:t>Een eerste gesprek</w:t>
+              <w:t>Om te beginnen</w:t>
             </w:r>
             <w:r>
               <w:rPr>
@@ -349,7 +680,7 @@
                 <w:noProof/>
                 <w:webHidden/>
               </w:rPr>
-              <w:instrText xml:space="preserve"> PAGEREF _Toc529526676 \h </w:instrText>
+              <w:instrText xml:space="preserve"> PAGEREF _Toc529874602 \h </w:instrText>
             </w:r>
             <w:r>
               <w:rPr>
@@ -369,7 +700,7 @@
                 <w:noProof/>
                 <w:webHidden/>
               </w:rPr>
-              <w:t>4</w:t>
+              <w:t>6</w:t>
             </w:r>
             <w:r>
               <w:rPr>
@@ -392,14 +723,14 @@
               <w:lang w:eastAsia="en-GB"/>
             </w:rPr>
           </w:pPr>
-          <w:hyperlink w:anchor="_Toc529526677" w:history="1">
+          <w:hyperlink w:anchor="_Toc529874603" w:history="1">
             <w:r>
               <w:rPr>
                 <w:rStyle w:val="Hyperlink"/>
                 <w:noProof/>
                 <w:lang w:val="nl-BE"/>
               </w:rPr>
-              <w:t>Geneste dialoog</w:t>
+              <w:t>Een eerste commando</w:t>
             </w:r>
             <w:r>
               <w:rPr>
@@ -420,7 +751,7 @@
                 <w:noProof/>
                 <w:webHidden/>
               </w:rPr>
-              <w:instrText xml:space="preserve"> PAGEREF _Toc529526677 \h </w:instrText>
+              <w:instrText xml:space="preserve"> PAGEREF _Toc529874603 \h </w:instrText>
             </w:r>
             <w:r>
               <w:rPr>
@@ -440,7 +771,7 @@
                 <w:noProof/>
                 <w:webHidden/>
               </w:rPr>
-              <w:t>5</w:t>
+              <w:t>6</w:t>
             </w:r>
             <w:r>
               <w:rPr>
@@ -463,14 +794,14 @@
               <w:lang w:eastAsia="en-GB"/>
             </w:rPr>
           </w:pPr>
-          <w:hyperlink w:anchor="_Toc529526678" w:history="1">
+          <w:hyperlink w:anchor="_Toc529874604" w:history="1">
             <w:r>
               <w:rPr>
                 <w:rStyle w:val="Hyperlink"/>
                 <w:noProof/>
                 <w:lang w:val="nl-BE"/>
               </w:rPr>
-              <w:t>Stemcommando’s</w:t>
+              <w:t>Tips, tricks &amp; troubleshooting</w:t>
             </w:r>
             <w:r>
               <w:rPr>
@@ -491,7 +822,7 @@
                 <w:noProof/>
                 <w:webHidden/>
               </w:rPr>
-              <w:instrText xml:space="preserve"> PAGEREF _Toc529526678 \h </w:instrText>
+              <w:instrText xml:space="preserve"> PAGEREF _Toc529874604 \h </w:instrText>
             </w:r>
             <w:r>
               <w:rPr>
@@ -511,7 +842,7 @@
                 <w:noProof/>
                 <w:webHidden/>
               </w:rPr>
-              <w:t>6</w:t>
+              <w:t>9</w:t>
             </w:r>
             <w:r>
               <w:rPr>
@@ -534,14 +865,14 @@
               <w:lang w:eastAsia="en-GB"/>
             </w:rPr>
           </w:pPr>
-          <w:hyperlink w:anchor="_Toc529526679" w:history="1">
+          <w:hyperlink w:anchor="_Toc529874605" w:history="1">
             <w:r>
               <w:rPr>
                 <w:rStyle w:val="Hyperlink"/>
                 <w:noProof/>
                 <w:lang w:val="nl-BE"/>
               </w:rPr>
-              <w:t>Vereisten</w:t>
+              <w:t>Help, Pepper reageert niet meer!</w:t>
             </w:r>
             <w:r>
               <w:rPr>
@@ -562,7 +893,7 @@
                 <w:noProof/>
                 <w:webHidden/>
               </w:rPr>
-              <w:instrText xml:space="preserve"> PAGEREF _Toc529526679 \h </w:instrText>
+              <w:instrText xml:space="preserve"> PAGEREF _Toc529874605 \h </w:instrText>
             </w:r>
             <w:r>
               <w:rPr>
@@ -582,7 +913,7 @@
                 <w:noProof/>
                 <w:webHidden/>
               </w:rPr>
-              <w:t>6</w:t>
+              <w:t>9</w:t>
             </w:r>
             <w:r>
               <w:rPr>
@@ -605,14 +936,14 @@
               <w:lang w:eastAsia="en-GB"/>
             </w:rPr>
           </w:pPr>
-          <w:hyperlink w:anchor="_Toc529526680" w:history="1">
+          <w:hyperlink w:anchor="_Toc529874606" w:history="1">
             <w:r>
               <w:rPr>
                 <w:rStyle w:val="Hyperlink"/>
                 <w:noProof/>
                 <w:lang w:val="nl-BE"/>
               </w:rPr>
-              <w:t>Om te beginnen</w:t>
+              <w:t>Help, er is geen geluid meer!</w:t>
             </w:r>
             <w:r>
               <w:rPr>
@@ -633,7 +964,7 @@
                 <w:noProof/>
                 <w:webHidden/>
               </w:rPr>
-              <w:instrText xml:space="preserve"> PAGEREF _Toc529526680 \h </w:instrText>
+              <w:instrText xml:space="preserve"> PAGEREF _Toc529874606 \h </w:instrText>
             </w:r>
             <w:r>
               <w:rPr>
@@ -653,78 +984,7 @@
                 <w:noProof/>
                 <w:webHidden/>
               </w:rPr>
-              <w:t>6</w:t>
-            </w:r>
-            <w:r>
-              <w:rPr>
-                <w:noProof/>
-                <w:webHidden/>
-              </w:rPr>
-              <w:fldChar w:fldCharType="end"/>
-            </w:r>
-          </w:hyperlink>
-        </w:p>
-        <w:p>
-          <w:pPr>
-            <w:pStyle w:val="TOC2"/>
-            <w:tabs>
-              <w:tab w:val="right" w:leader="dot" w:pos="9350"/>
-            </w:tabs>
-            <w:rPr>
-              <w:rFonts w:eastAsiaTheme="minorEastAsia"/>
-              <w:noProof/>
-              <w:lang w:eastAsia="en-GB"/>
-            </w:rPr>
-          </w:pPr>
-          <w:hyperlink w:anchor="_Toc529526681" w:history="1">
-            <w:r>
-              <w:rPr>
-                <w:rStyle w:val="Hyperlink"/>
-                <w:noProof/>
-                <w:lang w:val="nl-BE"/>
-              </w:rPr>
-              <w:t>Een eerste commando</w:t>
-            </w:r>
-            <w:r>
-              <w:rPr>
-                <w:noProof/>
-                <w:webHidden/>
-              </w:rPr>
-              <w:tab/>
-            </w:r>
-            <w:r>
-              <w:rPr>
-                <w:noProof/>
-                <w:webHidden/>
-              </w:rPr>
-              <w:fldChar w:fldCharType="begin"/>
-            </w:r>
-            <w:r>
-              <w:rPr>
-                <w:noProof/>
-                <w:webHidden/>
-              </w:rPr>
-              <w:instrText xml:space="preserve"> PAGEREF _Toc529526681 \h </w:instrText>
-            </w:r>
-            <w:r>
-              <w:rPr>
-                <w:noProof/>
-                <w:webHidden/>
-              </w:rPr>
-            </w:r>
-            <w:r>
-              <w:rPr>
-                <w:noProof/>
-                <w:webHidden/>
-              </w:rPr>
-              <w:fldChar w:fldCharType="separate"/>
-            </w:r>
-            <w:r>
-              <w:rPr>
-                <w:noProof/>
-                <w:webHidden/>
-              </w:rPr>
-              <w:t>6</w:t>
+              <w:t>9</w:t>
             </w:r>
             <w:r>
               <w:rPr>
@@ -774,7 +1034,7 @@
           <w:lang w:val="nl-BE"/>
         </w:rPr>
       </w:pPr>
-      <w:bookmarkStart w:id="0" w:name="_Toc529526673"/>
+      <w:bookmarkStart w:id="1" w:name="_Toc529874595"/>
       <w:r>
         <w:rPr>
           <w:lang w:val="nl-BE"/>
@@ -782,7 +1042,7 @@
         <w:lastRenderedPageBreak/>
         <w:t>Set-up</w:t>
       </w:r>
-      <w:bookmarkEnd w:id="0"/>
+      <w:bookmarkEnd w:id="1"/>
     </w:p>
     <w:p>
       <w:pPr>
@@ -817,15 +1077,7 @@
         <w:rPr>
           <w:lang w:val="nl-BE"/>
         </w:rPr>
-        <w:t>Om een bekabelde verbinding te maken met Pepper</w:t>
-      </w:r>
-      <w:bookmarkStart w:id="1" w:name="_GoBack"/>
-      <w:bookmarkEnd w:id="1"/>
-      <w:r>
-        <w:rPr>
-          <w:lang w:val="nl-BE"/>
-        </w:rPr>
-        <w:t xml:space="preserve"> volstaat het om Pepper met je computer te verbi</w:t>
+        <w:t>Om een bekabelde verbinding te maken met Pepper volstaat het om Pepper met je computer te verbi</w:t>
       </w:r>
       <w:r>
         <w:rPr>
@@ -865,7 +1117,19 @@
         <w:rPr>
           <w:lang w:val="nl-BE"/>
         </w:rPr>
-        <w:t>) en lanceer de Choreographe applicatie op je computer. Ga via het menu naar “Connection” -&gt; “Connect to...”. Als Pepper correct is aangesloten verschijnt hij hier in de lijst met een groen icoontje onder “Status”. Klik op Pepper en vervolgens op de knop “Select”. Na enkele seconden zou de verbinding gelukt moeten zijn, en verschijnt een 3D model van Pepper in de “Robot view” van Choreographe.</w:t>
+        <w:t>) en lanceer de Choreographe applicatie op je computer. Ga via het menu naar “Connection” -&gt; “Connect to...”. Als Pepper correct is aangesloten verschijnt hij hier in de lijst met een groen icoontje onder “Status”. Klik op Pepper en vervolgens op de knop “Select”. Na enkele seconden zou de verbinding gelukt moeten zijn, en verschijnt een 3D</w:t>
+      </w:r>
+      <w:r>
+        <w:rPr>
+          <w:lang w:val="nl-BE"/>
+        </w:rPr>
+        <w:t>-</w:t>
+      </w:r>
+      <w:r>
+        <w:rPr>
+          <w:lang w:val="nl-BE"/>
+        </w:rPr>
+        <w:t>model van Pepper in de “Robot view” van Choreographe.</w:t>
       </w:r>
     </w:p>
     <w:p>
@@ -892,7 +1156,7 @@
           <w:lang w:val="nl-BE"/>
         </w:rPr>
       </w:pPr>
-      <w:bookmarkStart w:id="2" w:name="_Toc529526674"/>
+      <w:bookmarkStart w:id="2" w:name="_Toc529874596"/>
       <w:r>
         <w:rPr>
           <w:lang w:val="nl-BE"/>
@@ -909,7 +1173,7 @@
           <w:lang w:val="nl-BE"/>
         </w:rPr>
       </w:pPr>
-      <w:bookmarkStart w:id="3" w:name="_Toc529526675"/>
+      <w:bookmarkStart w:id="3" w:name="_Toc529874597"/>
       <w:r>
         <w:rPr>
           <w:lang w:val="nl-BE"/>
@@ -1210,7 +1474,7 @@
           <w:lang w:val="nl-BE"/>
         </w:rPr>
       </w:pPr>
-      <w:bookmarkStart w:id="4" w:name="_Toc529526676"/>
+      <w:bookmarkStart w:id="4" w:name="_Toc529874598"/>
       <w:r>
         <w:rPr>
           <w:lang w:val="nl-BE"/>
@@ -1605,7 +1869,7 @@
           <w:lang w:val="nl-BE"/>
         </w:rPr>
       </w:pPr>
-      <w:bookmarkStart w:id="5" w:name="_Toc529526677"/>
+      <w:bookmarkStart w:id="5" w:name="_Toc529874599"/>
       <w:r>
         <w:rPr>
           <w:lang w:val="nl-BE"/>
@@ -1772,7 +2036,19 @@
         <w:rPr>
           <w:lang w:val="nl-BE"/>
         </w:rPr>
-        <w:t>“u1:(yes)” en “u1:(no)” -&gt; u1 zorgt ervoor dat de “yes” en “no” van de gebruiker enkel aanvaard worden als antwoord op zijn vorige dialoog. Een gebruiker kan dus niet op het begin “yes” of “no” zeggen als hij nog geen “hello” heeft gezegd</w:t>
+        <w:t xml:space="preserve">“u1:(yes)” en “u1:(no)” -&gt; u1 zorgt ervoor dat de “yes” en “no” van de gebruiker enkel aanvaard worden als antwoord op </w:t>
+      </w:r>
+      <w:r>
+        <w:rPr>
+          <w:lang w:val="nl-BE"/>
+        </w:rPr>
+        <w:t>Peppe’s</w:t>
+      </w:r>
+      <w:r>
+        <w:rPr>
+          <w:lang w:val="nl-BE"/>
+        </w:rPr>
+        <w:t xml:space="preserve"> vorige dialoog. Een gebruiker kan dus niet op het begin “yes” of “no” zeggen als hij nog geen “hello” heeft gezegd</w:t>
       </w:r>
     </w:p>
     <w:p>
@@ -1821,7 +2097,7 @@
           <w:lang w:val="nl-BE"/>
         </w:rPr>
       </w:pPr>
-      <w:bookmarkStart w:id="6" w:name="_Toc529526678"/>
+      <w:bookmarkStart w:id="6" w:name="_Toc529874600"/>
       <w:r>
         <w:rPr>
           <w:lang w:val="nl-BE"/>
@@ -1838,7 +2114,7 @@
           <w:lang w:val="nl-BE"/>
         </w:rPr>
       </w:pPr>
-      <w:bookmarkStart w:id="7" w:name="_Toc529526679"/>
+      <w:bookmarkStart w:id="7" w:name="_Toc529874601"/>
       <w:r>
         <w:rPr>
           <w:lang w:val="nl-BE"/>
@@ -1910,7 +2186,7 @@
           <w:lang w:val="nl-BE"/>
         </w:rPr>
       </w:pPr>
-      <w:bookmarkStart w:id="8" w:name="_Toc529526680"/>
+      <w:bookmarkStart w:id="8" w:name="_Toc529874602"/>
       <w:r>
         <w:rPr>
           <w:lang w:val="nl-BE"/>
@@ -2093,7 +2369,13 @@
         <w:rPr>
           <w:lang w:val="nl-BE"/>
         </w:rPr>
-        <w:t>“tooltip” -&gt; dit verschijnt wanneer je over de output hovert</w:t>
+        <w:t xml:space="preserve">“tooltip” -&gt; </w:t>
+      </w:r>
+      <w:r>
+        <w:rPr>
+          <w:lang w:val="nl-BE"/>
+        </w:rPr>
+        <w:t>een beschrijving van de output die we definiëren</w:t>
       </w:r>
     </w:p>
     <w:p>
@@ -2143,7 +2425,7 @@
           <w:lang w:val="nl-BE"/>
         </w:rPr>
       </w:pPr>
-      <w:bookmarkStart w:id="9" w:name="_Toc529526681"/>
+      <w:bookmarkStart w:id="9" w:name="_Toc529874603"/>
       <w:r>
         <w:rPr>
           <w:lang w:val="nl-BE"/>
@@ -2237,7 +2519,19 @@
         <w:rPr>
           <w:lang w:val="nl-BE"/>
         </w:rPr>
-        <w:t>commando’s, slaat hij de instructie op in de variabele “command”. Hier gaan we zo meteen mee werken dankzij de output die we in “Basis” hebben aangemaakt</w:t>
+        <w:t>commando’s, slaat hij de instructie op in de variabele “command”. Hier gaan we zo meteen mee werken dankzij de output die we in “</w:t>
+      </w:r>
+      <w:r>
+        <w:rPr>
+          <w:lang w:val="nl-BE"/>
+        </w:rPr>
+        <w:t>Om te beginnen</w:t>
+      </w:r>
+      <w:r>
+        <w:rPr>
+          <w:lang w:val="nl-BE"/>
+        </w:rPr>
+        <w:t>” hebben aangemaakt</w:t>
       </w:r>
     </w:p>
     <w:p>
@@ -2368,7 +2662,43 @@
         <w:rPr>
           <w:lang w:val="nl-BE"/>
         </w:rPr>
-        <w:t xml:space="preserve">Via een Switch Case beperken we de aantal mogelijkheden. Als onze output “command” die vanuit de dialog wordt doorgegeven niet één van </w:t>
+        <w:t>Vi</w:t>
+      </w:r>
+      <w:r>
+        <w:rPr>
+          <w:lang w:val="nl-BE"/>
+        </w:rPr>
+        <w:t>a een Switch Case beperken we het</w:t>
+      </w:r>
+      <w:r>
+        <w:rPr>
+          <w:lang w:val="nl-BE"/>
+        </w:rPr>
+        <w:t xml:space="preserve"> aantal mogelijkheden. Als onze output “command”</w:t>
+      </w:r>
+      <w:r>
+        <w:rPr>
+          <w:lang w:val="nl-BE"/>
+        </w:rPr>
+        <w:t>,</w:t>
+      </w:r>
+      <w:r>
+        <w:rPr>
+          <w:lang w:val="nl-BE"/>
+        </w:rPr>
+        <w:t xml:space="preserve"> die vanuit de dialog wordt doorgegeven</w:t>
+      </w:r>
+      <w:r>
+        <w:rPr>
+          <w:lang w:val="nl-BE"/>
+        </w:rPr>
+        <w:t>,</w:t>
+      </w:r>
+      <w:r>
+        <w:rPr>
+          <w:lang w:val="nl-BE"/>
+        </w:rPr>
+        <w:t xml:space="preserve"> niet één van </w:t>
       </w:r>
       <w:r>
         <w:rPr>
@@ -2402,7 +2732,19 @@
         <w:rPr>
           <w:lang w:val="nl-BE"/>
         </w:rPr>
-        <w:t xml:space="preserve">Nu is het tijd om beweging toe te voegen! Ga via de “Box libraries” naar “Movement” -&gt; “Navigation” en voeg twee keer een “Move To” blok </w:t>
+        <w:t>Nu is het tijd om beweging toe te voegen! Ga via de “Box libraries” naar “Movement” -&gt; “Navigation” en voeg twee keer een “Move To”</w:t>
+      </w:r>
+      <w:r>
+        <w:rPr>
+          <w:lang w:val="nl-BE"/>
+        </w:rPr>
+        <w:t>-</w:t>
+      </w:r>
+      <w:r>
+        <w:rPr>
+          <w:lang w:val="nl-BE"/>
+        </w:rPr>
+        <w:t xml:space="preserve">blok </w:t>
       </w:r>
       <w:r>
         <w:rPr>
@@ -2485,7 +2827,19 @@
         <w:rPr>
           <w:lang w:val="nl-BE"/>
         </w:rPr>
-        <w:t>Hiermee geven we Pepper de instructie om 180° rond te draaien in tegenwijzerzin. Klik op “OK” en open de instellingen van het andere “Move To”-blok. Stel hier de “Distance X” in op 1.000000, en de “Distance Y” &amp; “Theta” beiden op 0 zoals hieronder weergegeven:</w:t>
+        <w:t>Hiermee geven we Pepper de instructie om 180° rond te draaien in tegenwijzerzin. Klik op “OK” en open de instellingen van het andere “Move To”-blok. St</w:t>
+      </w:r>
+      <w:r>
+        <w:rPr>
+          <w:lang w:val="nl-BE"/>
+        </w:rPr>
+        <w:t>el hier de “Distance X” in op 1</w:t>
+      </w:r>
+      <w:r>
+        <w:rPr>
+          <w:lang w:val="nl-BE"/>
+        </w:rPr>
+        <w:t>, en de “Distance Y” &amp; “Theta” beiden op 0 zoals hieronder weergegeven:</w:t>
       </w:r>
     </w:p>
     <w:p>
@@ -2596,7 +2950,7 @@
       <w:pPr>
         <w:pStyle w:val="NoSpacing"/>
         <w:numPr>
-          <w:ilvl w:val="0"/>
+          <w:ilvl w:val="1"/>
           <w:numId w:val="6"/>
         </w:numPr>
         <w:rPr>
@@ -2607,7 +2961,7 @@
         <w:rPr>
           <w:lang w:val="nl-BE"/>
         </w:rPr>
-        <w:t>“output_1” van “Switch Case” &lt;-&gt; “onStart” van “Move To”</w:t>
+        <w:t>Uitleg: als ons commando iets anders is dan “turn around” of “move forward” moet Pepper geen actie ondernemen</w:t>
       </w:r>
     </w:p>
     <w:p>
@@ -2625,31 +2979,25 @@
         <w:rPr>
           <w:lang w:val="nl-BE"/>
         </w:rPr>
-        <w:t>“</w:t>
-      </w:r>
-      <w:r>
-        <w:rPr>
-          <w:lang w:val="nl-BE"/>
-        </w:rPr>
-        <w:t>output_2</w:t>
-      </w:r>
-      <w:r>
-        <w:rPr>
-          <w:lang w:val="nl-BE"/>
-        </w:rPr>
-        <w:t>” van “Switch Case” &lt;-&gt; “onStart” van “Move To</w:t>
-      </w:r>
-      <w:r>
-        <w:rPr>
-          <w:lang w:val="nl-BE"/>
-        </w:rPr>
-        <w:t xml:space="preserve"> (1)</w:t>
-      </w:r>
-      <w:r>
-        <w:rPr>
-          <w:lang w:val="nl-BE"/>
-        </w:rPr>
-        <w:t>”</w:t>
+        <w:t>“output_1” van “Switch Case” &lt;-&gt; “onStart” van “Move To”</w:t>
+      </w:r>
+    </w:p>
+    <w:p>
+      <w:pPr>
+        <w:pStyle w:val="NoSpacing"/>
+        <w:numPr>
+          <w:ilvl w:val="1"/>
+          <w:numId w:val="6"/>
+        </w:numPr>
+        <w:rPr>
+          <w:lang w:val="nl-BE"/>
+        </w:rPr>
+      </w:pPr>
+      <w:r>
+        <w:rPr>
+          <w:lang w:val="nl-BE"/>
+        </w:rPr>
+        <w:t>Uitleg: “output_1” komt overeen met “turn around” in de Switch Case</w:t>
       </w:r>
     </w:p>
     <w:p>
@@ -2667,7 +3015,61 @@
         <w:rPr>
           <w:lang w:val="nl-BE"/>
         </w:rPr>
+        <w:t>“output_2” van “Switch Case” &lt;-&gt; “onStart” van “Move To (1)”</w:t>
+      </w:r>
+    </w:p>
+    <w:p>
+      <w:pPr>
+        <w:pStyle w:val="NoSpacing"/>
+        <w:numPr>
+          <w:ilvl w:val="1"/>
+          <w:numId w:val="6"/>
+        </w:numPr>
+        <w:rPr>
+          <w:lang w:val="nl-BE"/>
+        </w:rPr>
+      </w:pPr>
+      <w:r>
+        <w:rPr>
+          <w:lang w:val="nl-BE"/>
+        </w:rPr>
+        <w:t>Uitleg: “output_2” komt overeen met “move forward” in de Switch Case</w:t>
+      </w:r>
+    </w:p>
+    <w:p>
+      <w:pPr>
+        <w:pStyle w:val="NoSpacing"/>
+        <w:numPr>
+          <w:ilvl w:val="0"/>
+          <w:numId w:val="6"/>
+        </w:numPr>
+        <w:rPr>
+          <w:lang w:val="nl-BE"/>
+        </w:rPr>
+      </w:pPr>
+      <w:r>
+        <w:rPr>
+          <w:lang w:val="nl-BE"/>
+        </w:rPr>
         <w:t>“onArrivedAtDestination” van “Move To” en “Move To (1)” &lt;-&gt; “onStopped” van Pepper</w:t>
+      </w:r>
+    </w:p>
+    <w:p>
+      <w:pPr>
+        <w:pStyle w:val="NoSpacing"/>
+        <w:numPr>
+          <w:ilvl w:val="1"/>
+          <w:numId w:val="6"/>
+        </w:numPr>
+        <w:rPr>
+          <w:lang w:val="nl-BE"/>
+        </w:rPr>
+      </w:pPr>
+      <w:r>
+        <w:rPr>
+          <w:lang w:val="nl-BE"/>
+        </w:rPr>
+        <w:t>Uitleg: als Pepper klaar is met bewegen, moet hij geen verdere actie uitvoeren</w:t>
       </w:r>
     </w:p>
     <w:p>
@@ -2766,8 +3168,486 @@
         <w:rPr>
           <w:lang w:val="nl-BE"/>
         </w:rPr>
-        <w:t>Nu is het tijd om ons harde werk eindelijk in actie te zien! Upload het programma naar Pepper en zeg eens “turn around”. Als alles goed verlopen is, zal Pepper nu 180° tegenwijzerzin draaien.</w:t>
-      </w:r>
+        <w:t>Nu is het tijd om ons harde werk eindelijk in actie te zien! Upload het programma naar Pepper en zeg eens “turn around”. Als alles goed</w:t>
+      </w:r>
+      <w:r>
+        <w:rPr>
+          <w:lang w:val="nl-BE"/>
+        </w:rPr>
+        <w:t xml:space="preserve"> is</w:t>
+      </w:r>
+      <w:r>
+        <w:rPr>
+          <w:lang w:val="nl-BE"/>
+        </w:rPr>
+        <w:t xml:space="preserve"> verlopen, zal Pepper nu 180° tegenwijzerzin draaien.</w:t>
+      </w:r>
+    </w:p>
+    <w:p>
+      <w:pPr>
+        <w:pStyle w:val="NoSpacing"/>
+        <w:rPr>
+          <w:lang w:val="nl-BE"/>
+        </w:rPr>
+      </w:pPr>
+    </w:p>
+    <w:p>
+      <w:pPr>
+        <w:rPr>
+          <w:lang w:val="nl-BE"/>
+        </w:rPr>
+      </w:pPr>
+      <w:r>
+        <w:rPr>
+          <w:lang w:val="nl-BE"/>
+        </w:rPr>
+        <w:br w:type="page"/>
+      </w:r>
+    </w:p>
+    <w:p>
+      <w:pPr>
+        <w:pStyle w:val="Heading1"/>
+        <w:rPr>
+          <w:lang w:val="nl-BE"/>
+        </w:rPr>
+      </w:pPr>
+      <w:bookmarkStart w:id="10" w:name="_Toc529874604"/>
+      <w:r>
+        <w:rPr>
+          <w:lang w:val="nl-BE"/>
+        </w:rPr>
+        <w:lastRenderedPageBreak/>
+        <w:t>Tips, tricks &amp; troubleshooting</w:t>
+      </w:r>
+      <w:bookmarkEnd w:id="10"/>
+    </w:p>
+    <w:p>
+      <w:pPr>
+        <w:pStyle w:val="Heading2"/>
+        <w:rPr>
+          <w:lang w:val="nl-BE"/>
+        </w:rPr>
+      </w:pPr>
+      <w:bookmarkStart w:id="11" w:name="_Toc529874605"/>
+      <w:r>
+        <w:rPr>
+          <w:lang w:val="nl-BE"/>
+        </w:rPr>
+        <w:t>Help, Pepper reageert niet meer!</w:t>
+      </w:r>
+      <w:bookmarkEnd w:id="11"/>
+    </w:p>
+    <w:p>
+      <w:pPr>
+        <w:pStyle w:val="NoSpacing"/>
+        <w:rPr>
+          <w:lang w:val="nl-BE"/>
+        </w:rPr>
+      </w:pPr>
+      <w:r>
+        <w:rPr>
+          <w:lang w:val="nl-BE"/>
+        </w:rPr>
+        <w:t>Als Pepper niet meer reageert, kan het zijn dat er ergens een fout is opgetreden. In dat geval treedt het zogenaamde “diagnosis effect” in werking:</w:t>
+      </w:r>
+    </w:p>
+    <w:p>
+      <w:pPr>
+        <w:pStyle w:val="NoSpacing"/>
+        <w:jc w:val="center"/>
+        <w:rPr>
+          <w:lang w:val="nl-BE"/>
+        </w:rPr>
+      </w:pPr>
+      <w:r>
+        <w:rPr>
+          <w:lang w:val="nl-BE"/>
+        </w:rPr>
+        <w:t>“</w:t>
+      </w:r>
+      <w:r>
+        <w:rPr>
+          <w:lang w:val="nl-BE"/>
+        </w:rPr>
+        <w:t>Diagnosis effect is a reflex designed to protect the robot and the user in case of a malfunctioning Joint, Actuator or Sensor.</w:t>
+      </w:r>
+      <w:r>
+        <w:rPr>
+          <w:lang w:val="nl-BE"/>
+        </w:rPr>
+        <w:t>”</w:t>
+      </w:r>
+    </w:p>
+    <w:p>
+      <w:pPr>
+        <w:pStyle w:val="NoSpacing"/>
+        <w:rPr>
+          <w:lang w:val="nl-BE"/>
+        </w:rPr>
+      </w:pPr>
+      <w:r>
+        <w:rPr>
+          <w:lang w:val="nl-BE"/>
+        </w:rPr>
+        <w:t>Als workaround kan je dit effect uitschakelen via de “ALMotion” API. Maak in Choreographe een nieuwe Python box aan. In de functie “onInput_onStart”, plaats volgende code:</w:t>
+      </w:r>
+    </w:p>
+    <w:p>
+      <w:pPr>
+        <w:pStyle w:val="NoSpacing"/>
+        <w:shd w:val="clear" w:color="auto" w:fill="000000" w:themeFill="text1"/>
+        <w:rPr>
+          <w:lang w:val="nl-BE"/>
+        </w:rPr>
+      </w:pPr>
+      <w:r>
+        <w:rPr>
+          <w:lang w:val="nl-BE"/>
+        </w:rPr>
+        <w:t>motionS</w:t>
+      </w:r>
+      <w:r>
+        <w:rPr>
+          <w:lang w:val="nl-BE"/>
+        </w:rPr>
+        <w:t>ervice = self.session().service("ALMotion")</w:t>
+      </w:r>
+    </w:p>
+    <w:p>
+      <w:pPr>
+        <w:pStyle w:val="NoSpacing"/>
+        <w:shd w:val="clear" w:color="auto" w:fill="000000" w:themeFill="text1"/>
+        <w:rPr>
+          <w:lang w:val="nl-BE"/>
+        </w:rPr>
+      </w:pPr>
+      <w:r>
+        <w:rPr>
+          <w:lang w:val="nl-BE"/>
+        </w:rPr>
+        <w:t>motionS</w:t>
+      </w:r>
+      <w:r>
+        <w:rPr>
+          <w:lang w:val="nl-BE"/>
+        </w:rPr>
+        <w:t>ervice</w:t>
+      </w:r>
+      <w:r>
+        <w:rPr>
+          <w:lang w:val="nl-BE"/>
+        </w:rPr>
+        <w:t>.setDiagnosisEffectEnabled(False)</w:t>
+      </w:r>
+    </w:p>
+    <w:p>
+      <w:pPr>
+        <w:pStyle w:val="NoSpacing"/>
+        <w:rPr>
+          <w:lang w:val="nl-BE"/>
+        </w:rPr>
+      </w:pPr>
+      <w:r>
+        <w:rPr>
+          <w:lang w:val="nl-BE"/>
+        </w:rPr>
+        <w:t>Uitleg:</w:t>
+      </w:r>
+    </w:p>
+    <w:p>
+      <w:pPr>
+        <w:pStyle w:val="NoSpacing"/>
+        <w:numPr>
+          <w:ilvl w:val="0"/>
+          <w:numId w:val="7"/>
+        </w:numPr>
+        <w:rPr>
+          <w:lang w:val="nl-BE"/>
+        </w:rPr>
+      </w:pPr>
+      <w:r>
+        <w:rPr>
+          <w:lang w:val="nl-BE"/>
+        </w:rPr>
+        <w:t>Via de eerste lijn code roepen we de “ALMotion” API op</w:t>
+      </w:r>
+    </w:p>
+    <w:p>
+      <w:pPr>
+        <w:pStyle w:val="NoSpacing"/>
+        <w:numPr>
+          <w:ilvl w:val="0"/>
+          <w:numId w:val="7"/>
+        </w:numPr>
+        <w:rPr>
+          <w:lang w:val="nl-BE"/>
+        </w:rPr>
+      </w:pPr>
+      <w:r>
+        <w:rPr>
+          <w:lang w:val="nl-BE"/>
+        </w:rPr>
+        <w:t>Via de tweede lijn code laten we Pepper weten dat hij het diagnosis effect moet uitschakelen</w:t>
+      </w:r>
+    </w:p>
+    <w:p>
+      <w:pPr>
+        <w:pStyle w:val="NoSpacing"/>
+        <w:numPr>
+          <w:ilvl w:val="0"/>
+          <w:numId w:val="7"/>
+        </w:numPr>
+        <w:rPr>
+          <w:lang w:val="nl-BE"/>
+        </w:rPr>
+      </w:pPr>
+      <w:r>
+        <w:rPr>
+          <w:lang w:val="nl-BE"/>
+        </w:rPr>
+        <w:t>Voor meer info, zie:</w:t>
+      </w:r>
+    </w:p>
+    <w:p>
+      <w:pPr>
+        <w:pStyle w:val="NoSpacing"/>
+        <w:numPr>
+          <w:ilvl w:val="1"/>
+          <w:numId w:val="7"/>
+        </w:numPr>
+        <w:rPr>
+          <w:lang w:val="nl-BE"/>
+        </w:rPr>
+      </w:pPr>
+      <w:r>
+        <w:rPr>
+          <w:lang w:val="nl-BE"/>
+        </w:rPr>
+        <w:t>http://doc.aldebaran.com/2-1/naoqi/motion/reflexes-diagnosis.html</w:t>
+      </w:r>
+    </w:p>
+    <w:p>
+      <w:pPr>
+        <w:pStyle w:val="NoSpacing"/>
+        <w:numPr>
+          <w:ilvl w:val="1"/>
+          <w:numId w:val="7"/>
+        </w:numPr>
+        <w:rPr>
+          <w:lang w:val="nl-BE"/>
+        </w:rPr>
+      </w:pPr>
+      <w:r>
+        <w:rPr>
+          <w:lang w:val="nl-BE"/>
+        </w:rPr>
+        <w:t>http://doc.aldebaran.com/2-1/naoqi/motion/reflexes-diagnosis-api.html</w:t>
+      </w:r>
+    </w:p>
+    <w:p>
+      <w:pPr>
+        <w:pStyle w:val="NoSpacing"/>
+        <w:rPr>
+          <w:lang w:val="nl-BE"/>
+        </w:rPr>
+      </w:pPr>
+    </w:p>
+    <w:p>
+      <w:pPr>
+        <w:pStyle w:val="Heading2"/>
+        <w:rPr>
+          <w:lang w:val="nl-BE"/>
+        </w:rPr>
+      </w:pPr>
+      <w:bookmarkStart w:id="12" w:name="_Toc529874606"/>
+      <w:r>
+        <w:rPr>
+          <w:lang w:val="nl-BE"/>
+        </w:rPr>
+        <w:t>Help, er is geen geluid meer!</w:t>
+      </w:r>
+      <w:bookmarkEnd w:id="12"/>
+    </w:p>
+    <w:p>
+      <w:pPr>
+        <w:pStyle w:val="NoSpacing"/>
+        <w:rPr>
+          <w:lang w:val="nl-BE"/>
+        </w:rPr>
+      </w:pPr>
+      <w:r>
+        <w:rPr>
+          <w:lang w:val="nl-BE"/>
+        </w:rPr>
+        <w:t>Als er plots geen geluid meer is, kan het zijn dat de output audio gemutet is. Om dat ongedaan te maken, maak een Python box aan en plaats volgende code in de “onInput_onStart” functie:</w:t>
+      </w:r>
+    </w:p>
+    <w:p>
+      <w:pPr>
+        <w:pStyle w:val="NoSpacing"/>
+        <w:shd w:val="clear" w:color="auto" w:fill="000000" w:themeFill="text1"/>
+        <w:rPr>
+          <w:lang w:val="nl-BE"/>
+        </w:rPr>
+      </w:pPr>
+      <w:r>
+        <w:rPr>
+          <w:lang w:val="nl-BE"/>
+        </w:rPr>
+        <w:t>audioService</w:t>
+      </w:r>
+      <w:r>
+        <w:rPr>
+          <w:lang w:val="nl-BE"/>
+        </w:rPr>
+        <w:t xml:space="preserve"> = self.session().service("</w:t>
+      </w:r>
+      <w:r>
+        <w:rPr>
+          <w:lang w:val="nl-BE"/>
+        </w:rPr>
+        <w:t>ALAudioDevice</w:t>
+      </w:r>
+      <w:r>
+        <w:rPr>
+          <w:lang w:val="nl-BE"/>
+        </w:rPr>
+        <w:t>")</w:t>
+      </w:r>
+    </w:p>
+    <w:p>
+      <w:pPr>
+        <w:pStyle w:val="NoSpacing"/>
+        <w:shd w:val="clear" w:color="auto" w:fill="000000" w:themeFill="text1"/>
+        <w:rPr>
+          <w:lang w:val="nl-BE"/>
+        </w:rPr>
+      </w:pPr>
+      <w:r>
+        <w:rPr>
+          <w:lang w:val="nl-BE"/>
+        </w:rPr>
+        <w:t>audioService.muteAudioOut(False)</w:t>
+      </w:r>
+    </w:p>
+    <w:p>
+      <w:pPr>
+        <w:pStyle w:val="NoSpacing"/>
+        <w:rPr>
+          <w:lang w:val="nl-BE"/>
+        </w:rPr>
+      </w:pPr>
+      <w:r>
+        <w:rPr>
+          <w:lang w:val="nl-BE"/>
+        </w:rPr>
+        <w:t>Uitleg:</w:t>
+      </w:r>
+    </w:p>
+    <w:p>
+      <w:pPr>
+        <w:pStyle w:val="NoSpacing"/>
+        <w:numPr>
+          <w:ilvl w:val="0"/>
+          <w:numId w:val="8"/>
+        </w:numPr>
+        <w:rPr>
+          <w:lang w:val="nl-BE"/>
+        </w:rPr>
+      </w:pPr>
+      <w:r>
+        <w:rPr>
+          <w:lang w:val="nl-BE"/>
+        </w:rPr>
+        <w:t>Via de eerste lijn code roepen we de “</w:t>
+      </w:r>
+      <w:r>
+        <w:rPr>
+          <w:lang w:val="nl-BE"/>
+        </w:rPr>
+        <w:t>ALAudioDevice</w:t>
+      </w:r>
+      <w:r>
+        <w:rPr>
+          <w:lang w:val="nl-BE"/>
+        </w:rPr>
+        <w:t>” API op</w:t>
+      </w:r>
+    </w:p>
+    <w:p>
+      <w:pPr>
+        <w:pStyle w:val="NoSpacing"/>
+        <w:numPr>
+          <w:ilvl w:val="0"/>
+          <w:numId w:val="8"/>
+        </w:numPr>
+        <w:rPr>
+          <w:lang w:val="nl-BE"/>
+        </w:rPr>
+      </w:pPr>
+      <w:r>
+        <w:rPr>
+          <w:lang w:val="nl-BE"/>
+        </w:rPr>
+        <w:t xml:space="preserve">Via de tweede lijn code laten we Pepper weten dat de output audio </w:t>
+      </w:r>
+      <w:r>
+        <w:rPr>
+          <w:b/>
+          <w:lang w:val="nl-BE"/>
+        </w:rPr>
+        <w:t>niet</w:t>
+      </w:r>
+      <w:r>
+        <w:rPr>
+          <w:lang w:val="nl-BE"/>
+        </w:rPr>
+        <w:t xml:space="preserve"> gemutet mag zijn</w:t>
+      </w:r>
+    </w:p>
+    <w:p>
+      <w:pPr>
+        <w:pStyle w:val="NoSpacing"/>
+        <w:numPr>
+          <w:ilvl w:val="0"/>
+          <w:numId w:val="8"/>
+        </w:numPr>
+        <w:rPr>
+          <w:lang w:val="nl-BE"/>
+        </w:rPr>
+      </w:pPr>
+      <w:r>
+        <w:rPr>
+          <w:lang w:val="nl-BE"/>
+        </w:rPr>
+        <w:t>Voor meer info, zie:</w:t>
+      </w:r>
+    </w:p>
+    <w:p>
+      <w:pPr>
+        <w:pStyle w:val="NoSpacing"/>
+        <w:numPr>
+          <w:ilvl w:val="1"/>
+          <w:numId w:val="8"/>
+        </w:numPr>
+        <w:rPr>
+          <w:lang w:val="nl-BE"/>
+        </w:rPr>
+      </w:pPr>
+      <w:r>
+        <w:rPr>
+          <w:lang w:val="nl-BE"/>
+        </w:rPr>
+        <w:t>http://doc.aldebaran.com/2-1/naoqi/audio/alaudiodevice-api.html</w:t>
+      </w:r>
+    </w:p>
+    <w:p>
+      <w:pPr>
+        <w:pStyle w:val="NoSpacing"/>
+        <w:rPr>
+          <w:lang w:val="nl-BE"/>
+        </w:rPr>
+      </w:pPr>
     </w:p>
     <w:sectPr>
       <w:pgSz w:w="12240" w:h="15840"/>
@@ -2895,6 +3775,119 @@
     </w:lvl>
   </w:abstractNum>
   <w:abstractNum w:abstractNumId="1" w15:restartNumberingAfterBreak="0">
+    <w:nsid w:val="40AE0E8F"/>
+    <w:multiLevelType w:val="hybridMultilevel"/>
+    <w:tmpl w:val="5F7A4122"/>
+    <w:lvl w:ilvl="0" w:tplc="08090001">
+      <w:start w:val="1"/>
+      <w:numFmt w:val="bullet"/>
+      <w:lvlText w:val=""/>
+      <w:lvlJc w:val="left"/>
+      <w:pPr>
+        <w:ind w:left="720" w:hanging="360"/>
+      </w:pPr>
+      <w:rPr>
+        <w:rFonts w:ascii="Symbol" w:hAnsi="Symbol" w:hint="default"/>
+      </w:rPr>
+    </w:lvl>
+    <w:lvl w:ilvl="1" w:tplc="08090003">
+      <w:start w:val="1"/>
+      <w:numFmt w:val="bullet"/>
+      <w:lvlText w:val="o"/>
+      <w:lvlJc w:val="left"/>
+      <w:pPr>
+        <w:ind w:left="1440" w:hanging="360"/>
+      </w:pPr>
+      <w:rPr>
+        <w:rFonts w:ascii="Courier New" w:hAnsi="Courier New" w:cs="Courier New" w:hint="default"/>
+      </w:rPr>
+    </w:lvl>
+    <w:lvl w:ilvl="2" w:tplc="08090005" w:tentative="1">
+      <w:start w:val="1"/>
+      <w:numFmt w:val="bullet"/>
+      <w:lvlText w:val=""/>
+      <w:lvlJc w:val="left"/>
+      <w:pPr>
+        <w:ind w:left="2160" w:hanging="360"/>
+      </w:pPr>
+      <w:rPr>
+        <w:rFonts w:ascii="Wingdings" w:hAnsi="Wingdings" w:hint="default"/>
+      </w:rPr>
+    </w:lvl>
+    <w:lvl w:ilvl="3" w:tplc="08090001" w:tentative="1">
+      <w:start w:val="1"/>
+      <w:numFmt w:val="bullet"/>
+      <w:lvlText w:val=""/>
+      <w:lvlJc w:val="left"/>
+      <w:pPr>
+        <w:ind w:left="2880" w:hanging="360"/>
+      </w:pPr>
+      <w:rPr>
+        <w:rFonts w:ascii="Symbol" w:hAnsi="Symbol" w:hint="default"/>
+      </w:rPr>
+    </w:lvl>
+    <w:lvl w:ilvl="4" w:tplc="08090003" w:tentative="1">
+      <w:start w:val="1"/>
+      <w:numFmt w:val="bullet"/>
+      <w:lvlText w:val="o"/>
+      <w:lvlJc w:val="left"/>
+      <w:pPr>
+        <w:ind w:left="3600" w:hanging="360"/>
+      </w:pPr>
+      <w:rPr>
+        <w:rFonts w:ascii="Courier New" w:hAnsi="Courier New" w:cs="Courier New" w:hint="default"/>
+      </w:rPr>
+    </w:lvl>
+    <w:lvl w:ilvl="5" w:tplc="08090005" w:tentative="1">
+      <w:start w:val="1"/>
+      <w:numFmt w:val="bullet"/>
+      <w:lvlText w:val=""/>
+      <w:lvlJc w:val="left"/>
+      <w:pPr>
+        <w:ind w:left="4320" w:hanging="360"/>
+      </w:pPr>
+      <w:rPr>
+        <w:rFonts w:ascii="Wingdings" w:hAnsi="Wingdings" w:hint="default"/>
+      </w:rPr>
+    </w:lvl>
+    <w:lvl w:ilvl="6" w:tplc="08090001" w:tentative="1">
+      <w:start w:val="1"/>
+      <w:numFmt w:val="bullet"/>
+      <w:lvlText w:val=""/>
+      <w:lvlJc w:val="left"/>
+      <w:pPr>
+        <w:ind w:left="5040" w:hanging="360"/>
+      </w:pPr>
+      <w:rPr>
+        <w:rFonts w:ascii="Symbol" w:hAnsi="Symbol" w:hint="default"/>
+      </w:rPr>
+    </w:lvl>
+    <w:lvl w:ilvl="7" w:tplc="08090003" w:tentative="1">
+      <w:start w:val="1"/>
+      <w:numFmt w:val="bullet"/>
+      <w:lvlText w:val="o"/>
+      <w:lvlJc w:val="left"/>
+      <w:pPr>
+        <w:ind w:left="5760" w:hanging="360"/>
+      </w:pPr>
+      <w:rPr>
+        <w:rFonts w:ascii="Courier New" w:hAnsi="Courier New" w:cs="Courier New" w:hint="default"/>
+      </w:rPr>
+    </w:lvl>
+    <w:lvl w:ilvl="8" w:tplc="08090005" w:tentative="1">
+      <w:start w:val="1"/>
+      <w:numFmt w:val="bullet"/>
+      <w:lvlText w:val=""/>
+      <w:lvlJc w:val="left"/>
+      <w:pPr>
+        <w:ind w:left="6480" w:hanging="360"/>
+      </w:pPr>
+      <w:rPr>
+        <w:rFonts w:ascii="Wingdings" w:hAnsi="Wingdings" w:hint="default"/>
+      </w:rPr>
+    </w:lvl>
+  </w:abstractNum>
+  <w:abstractNum w:abstractNumId="2" w15:restartNumberingAfterBreak="0">
     <w:nsid w:val="54F86E90"/>
     <w:multiLevelType w:val="hybridMultilevel"/>
     <w:tmpl w:val="2D6290C8"/>
@@ -3007,7 +4000,7 @@
       </w:rPr>
     </w:lvl>
   </w:abstractNum>
-  <w:abstractNum w:abstractNumId="2" w15:restartNumberingAfterBreak="0">
+  <w:abstractNum w:abstractNumId="3" w15:restartNumberingAfterBreak="0">
     <w:nsid w:val="6C5244CA"/>
     <w:multiLevelType w:val="hybridMultilevel"/>
     <w:tmpl w:val="849CE7EE"/>
@@ -3120,7 +4113,7 @@
       </w:rPr>
     </w:lvl>
   </w:abstractNum>
-  <w:abstractNum w:abstractNumId="3" w15:restartNumberingAfterBreak="0">
+  <w:abstractNum w:abstractNumId="4" w15:restartNumberingAfterBreak="0">
     <w:nsid w:val="6D5B06D7"/>
     <w:multiLevelType w:val="hybridMultilevel"/>
     <w:tmpl w:val="1D0E0448"/>
@@ -3233,7 +4226,7 @@
       </w:rPr>
     </w:lvl>
   </w:abstractNum>
-  <w:abstractNum w:abstractNumId="4" w15:restartNumberingAfterBreak="0">
+  <w:abstractNum w:abstractNumId="5" w15:restartNumberingAfterBreak="0">
     <w:nsid w:val="742B5D91"/>
     <w:multiLevelType w:val="hybridMultilevel"/>
     <w:tmpl w:val="4E92CF08"/>
@@ -3249,7 +4242,7 @@
         <w:rFonts w:ascii="Symbol" w:hAnsi="Symbol" w:hint="default"/>
       </w:rPr>
     </w:lvl>
-    <w:lvl w:ilvl="1" w:tplc="08090003" w:tentative="1">
+    <w:lvl w:ilvl="1" w:tplc="08090003">
       <w:start w:val="1"/>
       <w:numFmt w:val="bullet"/>
       <w:lvlText w:val="o"/>
@@ -3346,7 +4339,120 @@
       </w:rPr>
     </w:lvl>
   </w:abstractNum>
-  <w:abstractNum w:abstractNumId="5" w15:restartNumberingAfterBreak="0">
+  <w:abstractNum w:abstractNumId="6" w15:restartNumberingAfterBreak="0">
+    <w:nsid w:val="782578B8"/>
+    <w:multiLevelType w:val="hybridMultilevel"/>
+    <w:tmpl w:val="1E12D916"/>
+    <w:lvl w:ilvl="0" w:tplc="08090001">
+      <w:start w:val="1"/>
+      <w:numFmt w:val="bullet"/>
+      <w:lvlText w:val=""/>
+      <w:lvlJc w:val="left"/>
+      <w:pPr>
+        <w:ind w:left="720" w:hanging="360"/>
+      </w:pPr>
+      <w:rPr>
+        <w:rFonts w:ascii="Symbol" w:hAnsi="Symbol" w:hint="default"/>
+      </w:rPr>
+    </w:lvl>
+    <w:lvl w:ilvl="1" w:tplc="08090003">
+      <w:start w:val="1"/>
+      <w:numFmt w:val="bullet"/>
+      <w:lvlText w:val="o"/>
+      <w:lvlJc w:val="left"/>
+      <w:pPr>
+        <w:ind w:left="1440" w:hanging="360"/>
+      </w:pPr>
+      <w:rPr>
+        <w:rFonts w:ascii="Courier New" w:hAnsi="Courier New" w:cs="Courier New" w:hint="default"/>
+      </w:rPr>
+    </w:lvl>
+    <w:lvl w:ilvl="2" w:tplc="08090005" w:tentative="1">
+      <w:start w:val="1"/>
+      <w:numFmt w:val="bullet"/>
+      <w:lvlText w:val=""/>
+      <w:lvlJc w:val="left"/>
+      <w:pPr>
+        <w:ind w:left="2160" w:hanging="360"/>
+      </w:pPr>
+      <w:rPr>
+        <w:rFonts w:ascii="Wingdings" w:hAnsi="Wingdings" w:hint="default"/>
+      </w:rPr>
+    </w:lvl>
+    <w:lvl w:ilvl="3" w:tplc="08090001" w:tentative="1">
+      <w:start w:val="1"/>
+      <w:numFmt w:val="bullet"/>
+      <w:lvlText w:val=""/>
+      <w:lvlJc w:val="left"/>
+      <w:pPr>
+        <w:ind w:left="2880" w:hanging="360"/>
+      </w:pPr>
+      <w:rPr>
+        <w:rFonts w:ascii="Symbol" w:hAnsi="Symbol" w:hint="default"/>
+      </w:rPr>
+    </w:lvl>
+    <w:lvl w:ilvl="4" w:tplc="08090003" w:tentative="1">
+      <w:start w:val="1"/>
+      <w:numFmt w:val="bullet"/>
+      <w:lvlText w:val="o"/>
+      <w:lvlJc w:val="left"/>
+      <w:pPr>
+        <w:ind w:left="3600" w:hanging="360"/>
+      </w:pPr>
+      <w:rPr>
+        <w:rFonts w:ascii="Courier New" w:hAnsi="Courier New" w:cs="Courier New" w:hint="default"/>
+      </w:rPr>
+    </w:lvl>
+    <w:lvl w:ilvl="5" w:tplc="08090005" w:tentative="1">
+      <w:start w:val="1"/>
+      <w:numFmt w:val="bullet"/>
+      <w:lvlText w:val=""/>
+      <w:lvlJc w:val="left"/>
+      <w:pPr>
+        <w:ind w:left="4320" w:hanging="360"/>
+      </w:pPr>
+      <w:rPr>
+        <w:rFonts w:ascii="Wingdings" w:hAnsi="Wingdings" w:hint="default"/>
+      </w:rPr>
+    </w:lvl>
+    <w:lvl w:ilvl="6" w:tplc="08090001" w:tentative="1">
+      <w:start w:val="1"/>
+      <w:numFmt w:val="bullet"/>
+      <w:lvlText w:val=""/>
+      <w:lvlJc w:val="left"/>
+      <w:pPr>
+        <w:ind w:left="5040" w:hanging="360"/>
+      </w:pPr>
+      <w:rPr>
+        <w:rFonts w:ascii="Symbol" w:hAnsi="Symbol" w:hint="default"/>
+      </w:rPr>
+    </w:lvl>
+    <w:lvl w:ilvl="7" w:tplc="08090003" w:tentative="1">
+      <w:start w:val="1"/>
+      <w:numFmt w:val="bullet"/>
+      <w:lvlText w:val="o"/>
+      <w:lvlJc w:val="left"/>
+      <w:pPr>
+        <w:ind w:left="5760" w:hanging="360"/>
+      </w:pPr>
+      <w:rPr>
+        <w:rFonts w:ascii="Courier New" w:hAnsi="Courier New" w:cs="Courier New" w:hint="default"/>
+      </w:rPr>
+    </w:lvl>
+    <w:lvl w:ilvl="8" w:tplc="08090005" w:tentative="1">
+      <w:start w:val="1"/>
+      <w:numFmt w:val="bullet"/>
+      <w:lvlText w:val=""/>
+      <w:lvlJc w:val="left"/>
+      <w:pPr>
+        <w:ind w:left="6480" w:hanging="360"/>
+      </w:pPr>
+      <w:rPr>
+        <w:rFonts w:ascii="Wingdings" w:hAnsi="Wingdings" w:hint="default"/>
+      </w:rPr>
+    </w:lvl>
+  </w:abstractNum>
+  <w:abstractNum w:abstractNumId="7" w15:restartNumberingAfterBreak="0">
     <w:nsid w:val="7D4D5570"/>
     <w:multiLevelType w:val="hybridMultilevel"/>
     <w:tmpl w:val="01A46142"/>
@@ -3460,22 +4566,28 @@
     </w:lvl>
   </w:abstractNum>
   <w:num w:numId="1">
-    <w:abstractNumId w:val="5"/>
+    <w:abstractNumId w:val="7"/>
   </w:num>
   <w:num w:numId="2">
     <w:abstractNumId w:val="0"/>
   </w:num>
   <w:num w:numId="3">
-    <w:abstractNumId w:val="1"/>
+    <w:abstractNumId w:val="2"/>
   </w:num>
   <w:num w:numId="4">
+    <w:abstractNumId w:val="4"/>
+  </w:num>
+  <w:num w:numId="5">
     <w:abstractNumId w:val="3"/>
   </w:num>
-  <w:num w:numId="5">
-    <w:abstractNumId w:val="2"/>
+  <w:num w:numId="6">
+    <w:abstractNumId w:val="5"/>
   </w:num>
-  <w:num w:numId="6">
-    <w:abstractNumId w:val="4"/>
+  <w:num w:numId="7">
+    <w:abstractNumId w:val="6"/>
+  </w:num>
+  <w:num w:numId="8">
+    <w:abstractNumId w:val="1"/>
   </w:num>
 </w:numbering>
 </file>
@@ -4413,7 +5525,7 @@
 </file>
 
 <file path=customXml/itemProps1.xml><?xml version="1.0" encoding="utf-8"?>
-<ds:datastoreItem xmlns:ds="http://schemas.openxmlformats.org/officeDocument/2006/customXml" ds:itemID="{612393E0-C42A-40F6-A05F-B0CE06F180B2}">
+<ds:datastoreItem xmlns:ds="http://schemas.openxmlformats.org/officeDocument/2006/customXml" ds:itemID="{DEEEDA6D-0F7E-40A6-BF83-C2AEF0647B09}">
   <ds:schemaRefs>
     <ds:schemaRef ds:uri="http://schemas.openxmlformats.org/officeDocument/2006/bibliography"/>
   </ds:schemaRefs>

</xml_diff>

<commit_message>
Wireless setup + uitgebreide applicatie
</commit_message>
<xml_diff>
--- a/Pepper tutorial.docx
+++ b/Pepper tutorial.docx
@@ -108,111 +108,64 @@
           <w:r>
             <w:fldChar w:fldCharType="separate"/>
           </w:r>
-          <w:bookmarkStart w:id="0" w:name="_GoBack"/>
-          <w:bookmarkEnd w:id="0"/>
-          <w:r>
-            <w:rPr>
-              <w:rStyle w:val="Hyperlink"/>
-              <w:noProof/>
-            </w:rPr>
-            <w:fldChar w:fldCharType="begin"/>
-          </w:r>
-          <w:r>
-            <w:rPr>
-              <w:rStyle w:val="Hyperlink"/>
-              <w:noProof/>
-            </w:rPr>
-            <w:instrText xml:space="preserve"> </w:instrText>
-          </w:r>
-          <w:r>
-            <w:rPr>
-              <w:noProof/>
-            </w:rPr>
-            <w:instrText>HYPERLINK \l "_Toc529874595"</w:instrText>
-          </w:r>
-          <w:r>
-            <w:rPr>
-              <w:rStyle w:val="Hyperlink"/>
-              <w:noProof/>
-            </w:rPr>
-            <w:instrText xml:space="preserve"> </w:instrText>
-          </w:r>
-          <w:r>
-            <w:rPr>
-              <w:rStyle w:val="Hyperlink"/>
-              <w:noProof/>
-            </w:rPr>
-          </w:r>
-          <w:r>
-            <w:rPr>
-              <w:rStyle w:val="Hyperlink"/>
-              <w:noProof/>
-            </w:rPr>
-            <w:fldChar w:fldCharType="separate"/>
-          </w:r>
-          <w:r>
-            <w:rPr>
-              <w:rStyle w:val="Hyperlink"/>
-              <w:noProof/>
-              <w:lang w:val="nl-BE"/>
-            </w:rPr>
-            <w:t>Set-up</w:t>
-          </w:r>
-          <w:r>
-            <w:rPr>
-              <w:noProof/>
-              <w:webHidden/>
-            </w:rPr>
-            <w:tab/>
-          </w:r>
-          <w:r>
-            <w:rPr>
-              <w:noProof/>
-              <w:webHidden/>
-            </w:rPr>
-            <w:fldChar w:fldCharType="begin"/>
-          </w:r>
-          <w:r>
-            <w:rPr>
-              <w:noProof/>
-              <w:webHidden/>
-            </w:rPr>
-            <w:instrText xml:space="preserve"> PAGEREF _Toc529874595 \h </w:instrText>
-          </w:r>
-          <w:r>
-            <w:rPr>
-              <w:noProof/>
-              <w:webHidden/>
-            </w:rPr>
-          </w:r>
-          <w:r>
-            <w:rPr>
-              <w:noProof/>
-              <w:webHidden/>
-            </w:rPr>
-            <w:fldChar w:fldCharType="separate"/>
-          </w:r>
-          <w:r>
-            <w:rPr>
-              <w:noProof/>
-              <w:webHidden/>
-            </w:rPr>
-            <w:t>3</w:t>
-          </w:r>
-          <w:r>
-            <w:rPr>
-              <w:noProof/>
-              <w:webHidden/>
-            </w:rPr>
-            <w:fldChar w:fldCharType="end"/>
-          </w:r>
-          <w:r>
-            <w:rPr>
-              <w:rStyle w:val="Hyperlink"/>
-              <w:noProof/>
-            </w:rPr>
-            <w:fldChar w:fldCharType="end"/>
-          </w:r>
+          <w:hyperlink w:anchor="_Toc530120689" w:history="1">
+            <w:r>
+              <w:rPr>
+                <w:rStyle w:val="Hyperlink"/>
+                <w:noProof/>
+                <w:lang w:val="nl-BE"/>
+              </w:rPr>
+              <w:t>Set-up</w:t>
+            </w:r>
+            <w:r>
+              <w:rPr>
+                <w:noProof/>
+                <w:webHidden/>
+              </w:rPr>
+              <w:tab/>
+            </w:r>
+            <w:r>
+              <w:rPr>
+                <w:noProof/>
+                <w:webHidden/>
+              </w:rPr>
+              <w:fldChar w:fldCharType="begin"/>
+            </w:r>
+            <w:r>
+              <w:rPr>
+                <w:noProof/>
+                <w:webHidden/>
+              </w:rPr>
+              <w:instrText xml:space="preserve"> PAGEREF _Toc530120689 \h </w:instrText>
+            </w:r>
+            <w:r>
+              <w:rPr>
+                <w:noProof/>
+                <w:webHidden/>
+              </w:rPr>
+            </w:r>
+            <w:r>
+              <w:rPr>
+                <w:noProof/>
+                <w:webHidden/>
+              </w:rPr>
+              <w:fldChar w:fldCharType="separate"/>
+            </w:r>
+            <w:r>
+              <w:rPr>
+                <w:noProof/>
+                <w:webHidden/>
+              </w:rPr>
+              <w:t>3</w:t>
+            </w:r>
+            <w:r>
+              <w:rPr>
+                <w:noProof/>
+                <w:webHidden/>
+              </w:rPr>
+              <w:fldChar w:fldCharType="end"/>
+            </w:r>
+          </w:hyperlink>
         </w:p>
         <w:p>
           <w:pPr>
@@ -226,7 +179,7 @@
               <w:lang w:eastAsia="en-GB"/>
             </w:rPr>
           </w:pPr>
-          <w:hyperlink w:anchor="_Toc529874596" w:history="1">
+          <w:hyperlink w:anchor="_Toc530120690" w:history="1">
             <w:r>
               <w:rPr>
                 <w:rStyle w:val="Hyperlink"/>
@@ -254,7 +207,7 @@
                 <w:noProof/>
                 <w:webHidden/>
               </w:rPr>
-              <w:instrText xml:space="preserve"> PAGEREF _Toc529874596 \h </w:instrText>
+              <w:instrText xml:space="preserve"> PAGEREF _Toc530120690 \h </w:instrText>
             </w:r>
             <w:r>
               <w:rPr>
@@ -297,14 +250,14 @@
               <w:lang w:eastAsia="en-GB"/>
             </w:rPr>
           </w:pPr>
-          <w:hyperlink w:anchor="_Toc529874597" w:history="1">
+          <w:hyperlink w:anchor="_Toc530120691" w:history="1">
             <w:r>
               <w:rPr>
                 <w:rStyle w:val="Hyperlink"/>
                 <w:noProof/>
                 <w:lang w:val="nl-BE"/>
               </w:rPr>
-              <w:t>Basis</w:t>
+              <w:t>Intro</w:t>
             </w:r>
             <w:r>
               <w:rPr>
@@ -325,7 +278,7 @@
                 <w:noProof/>
                 <w:webHidden/>
               </w:rPr>
-              <w:instrText xml:space="preserve"> PAGEREF _Toc529874597 \h </w:instrText>
+              <w:instrText xml:space="preserve"> PAGEREF _Toc530120691 \h </w:instrText>
             </w:r>
             <w:r>
               <w:rPr>
@@ -368,14 +321,14 @@
               <w:lang w:eastAsia="en-GB"/>
             </w:rPr>
           </w:pPr>
-          <w:hyperlink w:anchor="_Toc529874598" w:history="1">
+          <w:hyperlink w:anchor="_Toc530120692" w:history="1">
             <w:r>
               <w:rPr>
                 <w:rStyle w:val="Hyperlink"/>
                 <w:noProof/>
                 <w:lang w:val="nl-BE"/>
               </w:rPr>
-              <w:t>Een eerste gesprek</w:t>
+              <w:t>Basis</w:t>
             </w:r>
             <w:r>
               <w:rPr>
@@ -396,7 +349,7 @@
                 <w:noProof/>
                 <w:webHidden/>
               </w:rPr>
-              <w:instrText xml:space="preserve"> PAGEREF _Toc529874598 \h </w:instrText>
+              <w:instrText xml:space="preserve"> PAGEREF _Toc530120692 \h </w:instrText>
             </w:r>
             <w:r>
               <w:rPr>
@@ -439,13 +392,84 @@
               <w:lang w:eastAsia="en-GB"/>
             </w:rPr>
           </w:pPr>
-          <w:hyperlink w:anchor="_Toc529874599" w:history="1">
+          <w:hyperlink w:anchor="_Toc530120693" w:history="1">
             <w:r>
               <w:rPr>
                 <w:rStyle w:val="Hyperlink"/>
                 <w:noProof/>
                 <w:lang w:val="nl-BE"/>
               </w:rPr>
+              <w:t>Een eerste gesprek</w:t>
+            </w:r>
+            <w:r>
+              <w:rPr>
+                <w:noProof/>
+                <w:webHidden/>
+              </w:rPr>
+              <w:tab/>
+            </w:r>
+            <w:r>
+              <w:rPr>
+                <w:noProof/>
+                <w:webHidden/>
+              </w:rPr>
+              <w:fldChar w:fldCharType="begin"/>
+            </w:r>
+            <w:r>
+              <w:rPr>
+                <w:noProof/>
+                <w:webHidden/>
+              </w:rPr>
+              <w:instrText xml:space="preserve"> PAGEREF _Toc530120693 \h </w:instrText>
+            </w:r>
+            <w:r>
+              <w:rPr>
+                <w:noProof/>
+                <w:webHidden/>
+              </w:rPr>
+            </w:r>
+            <w:r>
+              <w:rPr>
+                <w:noProof/>
+                <w:webHidden/>
+              </w:rPr>
+              <w:fldChar w:fldCharType="separate"/>
+            </w:r>
+            <w:r>
+              <w:rPr>
+                <w:noProof/>
+                <w:webHidden/>
+              </w:rPr>
+              <w:t>5</w:t>
+            </w:r>
+            <w:r>
+              <w:rPr>
+                <w:noProof/>
+                <w:webHidden/>
+              </w:rPr>
+              <w:fldChar w:fldCharType="end"/>
+            </w:r>
+          </w:hyperlink>
+        </w:p>
+        <w:p>
+          <w:pPr>
+            <w:pStyle w:val="TOC2"/>
+            <w:tabs>
+              <w:tab w:val="right" w:leader="dot" w:pos="9350"/>
+            </w:tabs>
+            <w:rPr>
+              <w:rFonts w:eastAsiaTheme="minorEastAsia"/>
+              <w:noProof/>
+              <w:lang w:eastAsia="en-GB"/>
+            </w:rPr>
+          </w:pPr>
+          <w:hyperlink w:anchor="_Toc530120694" w:history="1">
+            <w:r>
+              <w:rPr>
+                <w:rStyle w:val="Hyperlink"/>
+                <w:noProof/>
+                <w:lang w:val="nl-BE"/>
+              </w:rPr>
               <w:t>Geneste dialoog</w:t>
             </w:r>
             <w:r>
@@ -467,7 +491,7 @@
                 <w:noProof/>
                 <w:webHidden/>
               </w:rPr>
-              <w:instrText xml:space="preserve"> PAGEREF _Toc529874599 \h </w:instrText>
+              <w:instrText xml:space="preserve"> PAGEREF _Toc530120694 \h </w:instrText>
             </w:r>
             <w:r>
               <w:rPr>
@@ -510,7 +534,7 @@
               <w:lang w:eastAsia="en-GB"/>
             </w:rPr>
           </w:pPr>
-          <w:hyperlink w:anchor="_Toc529874600" w:history="1">
+          <w:hyperlink w:anchor="_Toc530120695" w:history="1">
             <w:r>
               <w:rPr>
                 <w:rStyle w:val="Hyperlink"/>
@@ -538,7 +562,7 @@
                 <w:noProof/>
                 <w:webHidden/>
               </w:rPr>
-              <w:instrText xml:space="preserve"> PAGEREF _Toc529874600 \h </w:instrText>
+              <w:instrText xml:space="preserve"> PAGEREF _Toc530120695 \h </w:instrText>
             </w:r>
             <w:r>
               <w:rPr>
@@ -581,14 +605,14 @@
               <w:lang w:eastAsia="en-GB"/>
             </w:rPr>
           </w:pPr>
-          <w:hyperlink w:anchor="_Toc529874601" w:history="1">
+          <w:hyperlink w:anchor="_Toc530120696" w:history="1">
             <w:r>
               <w:rPr>
                 <w:rStyle w:val="Hyperlink"/>
                 <w:noProof/>
                 <w:lang w:val="nl-BE"/>
               </w:rPr>
-              <w:t>Vereisten</w:t>
+              <w:t>Intro</w:t>
             </w:r>
             <w:r>
               <w:rPr>
@@ -609,7 +633,7 @@
                 <w:noProof/>
                 <w:webHidden/>
               </w:rPr>
-              <w:instrText xml:space="preserve"> PAGEREF _Toc529874601 \h </w:instrText>
+              <w:instrText xml:space="preserve"> PAGEREF _Toc530120696 \h </w:instrText>
             </w:r>
             <w:r>
               <w:rPr>
@@ -652,14 +676,14 @@
               <w:lang w:eastAsia="en-GB"/>
             </w:rPr>
           </w:pPr>
-          <w:hyperlink w:anchor="_Toc529874602" w:history="1">
+          <w:hyperlink w:anchor="_Toc530120697" w:history="1">
             <w:r>
               <w:rPr>
                 <w:rStyle w:val="Hyperlink"/>
                 <w:noProof/>
                 <w:lang w:val="nl-BE"/>
               </w:rPr>
-              <w:t>Om te beginnen</w:t>
+              <w:t>Vereisten</w:t>
             </w:r>
             <w:r>
               <w:rPr>
@@ -680,7 +704,7 @@
                 <w:noProof/>
                 <w:webHidden/>
               </w:rPr>
-              <w:instrText xml:space="preserve"> PAGEREF _Toc529874602 \h </w:instrText>
+              <w:instrText xml:space="preserve"> PAGEREF _Toc530120697 \h </w:instrText>
             </w:r>
             <w:r>
               <w:rPr>
@@ -723,13 +747,84 @@
               <w:lang w:eastAsia="en-GB"/>
             </w:rPr>
           </w:pPr>
-          <w:hyperlink w:anchor="_Toc529874603" w:history="1">
+          <w:hyperlink w:anchor="_Toc530120698" w:history="1">
             <w:r>
               <w:rPr>
                 <w:rStyle w:val="Hyperlink"/>
                 <w:noProof/>
                 <w:lang w:val="nl-BE"/>
               </w:rPr>
+              <w:t>Om te beginnen</w:t>
+            </w:r>
+            <w:r>
+              <w:rPr>
+                <w:noProof/>
+                <w:webHidden/>
+              </w:rPr>
+              <w:tab/>
+            </w:r>
+            <w:r>
+              <w:rPr>
+                <w:noProof/>
+                <w:webHidden/>
+              </w:rPr>
+              <w:fldChar w:fldCharType="begin"/>
+            </w:r>
+            <w:r>
+              <w:rPr>
+                <w:noProof/>
+                <w:webHidden/>
+              </w:rPr>
+              <w:instrText xml:space="preserve"> PAGEREF _Toc530120698 \h </w:instrText>
+            </w:r>
+            <w:r>
+              <w:rPr>
+                <w:noProof/>
+                <w:webHidden/>
+              </w:rPr>
+            </w:r>
+            <w:r>
+              <w:rPr>
+                <w:noProof/>
+                <w:webHidden/>
+              </w:rPr>
+              <w:fldChar w:fldCharType="separate"/>
+            </w:r>
+            <w:r>
+              <w:rPr>
+                <w:noProof/>
+                <w:webHidden/>
+              </w:rPr>
+              <w:t>6</w:t>
+            </w:r>
+            <w:r>
+              <w:rPr>
+                <w:noProof/>
+                <w:webHidden/>
+              </w:rPr>
+              <w:fldChar w:fldCharType="end"/>
+            </w:r>
+          </w:hyperlink>
+        </w:p>
+        <w:p>
+          <w:pPr>
+            <w:pStyle w:val="TOC2"/>
+            <w:tabs>
+              <w:tab w:val="right" w:leader="dot" w:pos="9350"/>
+            </w:tabs>
+            <w:rPr>
+              <w:rFonts w:eastAsiaTheme="minorEastAsia"/>
+              <w:noProof/>
+              <w:lang w:eastAsia="en-GB"/>
+            </w:rPr>
+          </w:pPr>
+          <w:hyperlink w:anchor="_Toc530120699" w:history="1">
+            <w:r>
+              <w:rPr>
+                <w:rStyle w:val="Hyperlink"/>
+                <w:noProof/>
+                <w:lang w:val="nl-BE"/>
+              </w:rPr>
               <w:t>Een eerste commando</w:t>
             </w:r>
             <w:r>
@@ -751,7 +846,7 @@
                 <w:noProof/>
                 <w:webHidden/>
               </w:rPr>
-              <w:instrText xml:space="preserve"> PAGEREF _Toc529874603 \h </w:instrText>
+              <w:instrText xml:space="preserve"> PAGEREF _Toc530120699 \h </w:instrText>
             </w:r>
             <w:r>
               <w:rPr>
@@ -794,14 +889,14 @@
               <w:lang w:eastAsia="en-GB"/>
             </w:rPr>
           </w:pPr>
-          <w:hyperlink w:anchor="_Toc529874604" w:history="1">
+          <w:hyperlink w:anchor="_Toc530120700" w:history="1">
             <w:r>
               <w:rPr>
                 <w:rStyle w:val="Hyperlink"/>
                 <w:noProof/>
                 <w:lang w:val="nl-BE"/>
               </w:rPr>
-              <w:t>Tips, tricks &amp; troubleshooting</w:t>
+              <w:t>Hoe oud ben ik? (applicatie)</w:t>
             </w:r>
             <w:r>
               <w:rPr>
@@ -822,7 +917,7 @@
                 <w:noProof/>
                 <w:webHidden/>
               </w:rPr>
-              <w:instrText xml:space="preserve"> PAGEREF _Toc529874604 \h </w:instrText>
+              <w:instrText xml:space="preserve"> PAGEREF _Toc530120700 \h </w:instrText>
             </w:r>
             <w:r>
               <w:rPr>
@@ -865,14 +960,14 @@
               <w:lang w:eastAsia="en-GB"/>
             </w:rPr>
           </w:pPr>
-          <w:hyperlink w:anchor="_Toc529874605" w:history="1">
+          <w:hyperlink w:anchor="_Toc530120701" w:history="1">
             <w:r>
               <w:rPr>
                 <w:rStyle w:val="Hyperlink"/>
                 <w:noProof/>
                 <w:lang w:val="nl-BE"/>
               </w:rPr>
-              <w:t>Help, Pepper reageert niet meer!</w:t>
+              <w:t>Intro</w:t>
             </w:r>
             <w:r>
               <w:rPr>
@@ -893,7 +988,7 @@
                 <w:noProof/>
                 <w:webHidden/>
               </w:rPr>
-              <w:instrText xml:space="preserve"> PAGEREF _Toc529874605 \h </w:instrText>
+              <w:instrText xml:space="preserve"> PAGEREF _Toc530120701 \h </w:instrText>
             </w:r>
             <w:r>
               <w:rPr>
@@ -936,13 +1031,368 @@
               <w:lang w:eastAsia="en-GB"/>
             </w:rPr>
           </w:pPr>
-          <w:hyperlink w:anchor="_Toc529874606" w:history="1">
+          <w:hyperlink w:anchor="_Toc530120702" w:history="1">
             <w:r>
               <w:rPr>
                 <w:rStyle w:val="Hyperlink"/>
                 <w:noProof/>
                 <w:lang w:val="nl-BE"/>
               </w:rPr>
+              <w:t>Vereisten</w:t>
+            </w:r>
+            <w:r>
+              <w:rPr>
+                <w:noProof/>
+                <w:webHidden/>
+              </w:rPr>
+              <w:tab/>
+            </w:r>
+            <w:r>
+              <w:rPr>
+                <w:noProof/>
+                <w:webHidden/>
+              </w:rPr>
+              <w:fldChar w:fldCharType="begin"/>
+            </w:r>
+            <w:r>
+              <w:rPr>
+                <w:noProof/>
+                <w:webHidden/>
+              </w:rPr>
+              <w:instrText xml:space="preserve"> PAGEREF _Toc530120702 \h </w:instrText>
+            </w:r>
+            <w:r>
+              <w:rPr>
+                <w:noProof/>
+                <w:webHidden/>
+              </w:rPr>
+            </w:r>
+            <w:r>
+              <w:rPr>
+                <w:noProof/>
+                <w:webHidden/>
+              </w:rPr>
+              <w:fldChar w:fldCharType="separate"/>
+            </w:r>
+            <w:r>
+              <w:rPr>
+                <w:noProof/>
+                <w:webHidden/>
+              </w:rPr>
+              <w:t>9</w:t>
+            </w:r>
+            <w:r>
+              <w:rPr>
+                <w:noProof/>
+                <w:webHidden/>
+              </w:rPr>
+              <w:fldChar w:fldCharType="end"/>
+            </w:r>
+          </w:hyperlink>
+        </w:p>
+        <w:p>
+          <w:pPr>
+            <w:pStyle w:val="TOC2"/>
+            <w:tabs>
+              <w:tab w:val="right" w:leader="dot" w:pos="9350"/>
+            </w:tabs>
+            <w:rPr>
+              <w:rFonts w:eastAsiaTheme="minorEastAsia"/>
+              <w:noProof/>
+              <w:lang w:eastAsia="en-GB"/>
+            </w:rPr>
+          </w:pPr>
+          <w:hyperlink w:anchor="_Toc530120703" w:history="1">
+            <w:r>
+              <w:rPr>
+                <w:rStyle w:val="Hyperlink"/>
+                <w:noProof/>
+                <w:lang w:val="nl-BE"/>
+              </w:rPr>
+              <w:t>Om te beginnen</w:t>
+            </w:r>
+            <w:r>
+              <w:rPr>
+                <w:noProof/>
+                <w:webHidden/>
+              </w:rPr>
+              <w:tab/>
+            </w:r>
+            <w:r>
+              <w:rPr>
+                <w:noProof/>
+                <w:webHidden/>
+              </w:rPr>
+              <w:fldChar w:fldCharType="begin"/>
+            </w:r>
+            <w:r>
+              <w:rPr>
+                <w:noProof/>
+                <w:webHidden/>
+              </w:rPr>
+              <w:instrText xml:space="preserve"> PAGEREF _Toc530120703 \h </w:instrText>
+            </w:r>
+            <w:r>
+              <w:rPr>
+                <w:noProof/>
+                <w:webHidden/>
+              </w:rPr>
+            </w:r>
+            <w:r>
+              <w:rPr>
+                <w:noProof/>
+                <w:webHidden/>
+              </w:rPr>
+              <w:fldChar w:fldCharType="separate"/>
+            </w:r>
+            <w:r>
+              <w:rPr>
+                <w:noProof/>
+                <w:webHidden/>
+              </w:rPr>
+              <w:t>9</w:t>
+            </w:r>
+            <w:r>
+              <w:rPr>
+                <w:noProof/>
+                <w:webHidden/>
+              </w:rPr>
+              <w:fldChar w:fldCharType="end"/>
+            </w:r>
+          </w:hyperlink>
+        </w:p>
+        <w:p>
+          <w:pPr>
+            <w:pStyle w:val="TOC2"/>
+            <w:tabs>
+              <w:tab w:val="right" w:leader="dot" w:pos="9350"/>
+            </w:tabs>
+            <w:rPr>
+              <w:rFonts w:eastAsiaTheme="minorEastAsia"/>
+              <w:noProof/>
+              <w:lang w:eastAsia="en-GB"/>
+            </w:rPr>
+          </w:pPr>
+          <w:hyperlink w:anchor="_Toc530120704" w:history="1">
+            <w:r>
+              <w:rPr>
+                <w:rStyle w:val="Hyperlink"/>
+                <w:noProof/>
+                <w:lang w:val="nl-BE"/>
+              </w:rPr>
+              <w:t>Bepaal &amp; zeg leeftijd</w:t>
+            </w:r>
+            <w:r>
+              <w:rPr>
+                <w:noProof/>
+                <w:webHidden/>
+              </w:rPr>
+              <w:tab/>
+            </w:r>
+            <w:r>
+              <w:rPr>
+                <w:noProof/>
+                <w:webHidden/>
+              </w:rPr>
+              <w:fldChar w:fldCharType="begin"/>
+            </w:r>
+            <w:r>
+              <w:rPr>
+                <w:noProof/>
+                <w:webHidden/>
+              </w:rPr>
+              <w:instrText xml:space="preserve"> PAGEREF _Toc530120704 \h </w:instrText>
+            </w:r>
+            <w:r>
+              <w:rPr>
+                <w:noProof/>
+                <w:webHidden/>
+              </w:rPr>
+            </w:r>
+            <w:r>
+              <w:rPr>
+                <w:noProof/>
+                <w:webHidden/>
+              </w:rPr>
+              <w:fldChar w:fldCharType="separate"/>
+            </w:r>
+            <w:r>
+              <w:rPr>
+                <w:noProof/>
+                <w:webHidden/>
+              </w:rPr>
+              <w:t>9</w:t>
+            </w:r>
+            <w:r>
+              <w:rPr>
+                <w:noProof/>
+                <w:webHidden/>
+              </w:rPr>
+              <w:fldChar w:fldCharType="end"/>
+            </w:r>
+          </w:hyperlink>
+        </w:p>
+        <w:p>
+          <w:pPr>
+            <w:pStyle w:val="TOC1"/>
+            <w:tabs>
+              <w:tab w:val="right" w:leader="dot" w:pos="9350"/>
+            </w:tabs>
+            <w:rPr>
+              <w:rFonts w:eastAsiaTheme="minorEastAsia"/>
+              <w:noProof/>
+              <w:lang w:eastAsia="en-GB"/>
+            </w:rPr>
+          </w:pPr>
+          <w:hyperlink w:anchor="_Toc530120705" w:history="1">
+            <w:r>
+              <w:rPr>
+                <w:rStyle w:val="Hyperlink"/>
+                <w:noProof/>
+                <w:lang w:val="nl-BE"/>
+              </w:rPr>
+              <w:t>Tips, tricks &amp; troubleshooting</w:t>
+            </w:r>
+            <w:r>
+              <w:rPr>
+                <w:noProof/>
+                <w:webHidden/>
+              </w:rPr>
+              <w:tab/>
+            </w:r>
+            <w:r>
+              <w:rPr>
+                <w:noProof/>
+                <w:webHidden/>
+              </w:rPr>
+              <w:fldChar w:fldCharType="begin"/>
+            </w:r>
+            <w:r>
+              <w:rPr>
+                <w:noProof/>
+                <w:webHidden/>
+              </w:rPr>
+              <w:instrText xml:space="preserve"> PAGEREF _Toc530120705 \h </w:instrText>
+            </w:r>
+            <w:r>
+              <w:rPr>
+                <w:noProof/>
+                <w:webHidden/>
+              </w:rPr>
+            </w:r>
+            <w:r>
+              <w:rPr>
+                <w:noProof/>
+                <w:webHidden/>
+              </w:rPr>
+              <w:fldChar w:fldCharType="separate"/>
+            </w:r>
+            <w:r>
+              <w:rPr>
+                <w:noProof/>
+                <w:webHidden/>
+              </w:rPr>
+              <w:t>11</w:t>
+            </w:r>
+            <w:r>
+              <w:rPr>
+                <w:noProof/>
+                <w:webHidden/>
+              </w:rPr>
+              <w:fldChar w:fldCharType="end"/>
+            </w:r>
+          </w:hyperlink>
+        </w:p>
+        <w:p>
+          <w:pPr>
+            <w:pStyle w:val="TOC2"/>
+            <w:tabs>
+              <w:tab w:val="right" w:leader="dot" w:pos="9350"/>
+            </w:tabs>
+            <w:rPr>
+              <w:rFonts w:eastAsiaTheme="minorEastAsia"/>
+              <w:noProof/>
+              <w:lang w:eastAsia="en-GB"/>
+            </w:rPr>
+          </w:pPr>
+          <w:hyperlink w:anchor="_Toc530120706" w:history="1">
+            <w:r>
+              <w:rPr>
+                <w:rStyle w:val="Hyperlink"/>
+                <w:noProof/>
+                <w:lang w:val="nl-BE"/>
+              </w:rPr>
+              <w:t>Help, Pepper reageert niet meer!</w:t>
+            </w:r>
+            <w:r>
+              <w:rPr>
+                <w:noProof/>
+                <w:webHidden/>
+              </w:rPr>
+              <w:tab/>
+            </w:r>
+            <w:r>
+              <w:rPr>
+                <w:noProof/>
+                <w:webHidden/>
+              </w:rPr>
+              <w:fldChar w:fldCharType="begin"/>
+            </w:r>
+            <w:r>
+              <w:rPr>
+                <w:noProof/>
+                <w:webHidden/>
+              </w:rPr>
+              <w:instrText xml:space="preserve"> PAGEREF _Toc530120706 \h </w:instrText>
+            </w:r>
+            <w:r>
+              <w:rPr>
+                <w:noProof/>
+                <w:webHidden/>
+              </w:rPr>
+            </w:r>
+            <w:r>
+              <w:rPr>
+                <w:noProof/>
+                <w:webHidden/>
+              </w:rPr>
+              <w:fldChar w:fldCharType="separate"/>
+            </w:r>
+            <w:r>
+              <w:rPr>
+                <w:noProof/>
+                <w:webHidden/>
+              </w:rPr>
+              <w:t>11</w:t>
+            </w:r>
+            <w:r>
+              <w:rPr>
+                <w:noProof/>
+                <w:webHidden/>
+              </w:rPr>
+              <w:fldChar w:fldCharType="end"/>
+            </w:r>
+          </w:hyperlink>
+        </w:p>
+        <w:p>
+          <w:pPr>
+            <w:pStyle w:val="TOC2"/>
+            <w:tabs>
+              <w:tab w:val="right" w:leader="dot" w:pos="9350"/>
+            </w:tabs>
+            <w:rPr>
+              <w:rFonts w:eastAsiaTheme="minorEastAsia"/>
+              <w:noProof/>
+              <w:lang w:eastAsia="en-GB"/>
+            </w:rPr>
+          </w:pPr>
+          <w:hyperlink w:anchor="_Toc530120707" w:history="1">
+            <w:r>
+              <w:rPr>
+                <w:rStyle w:val="Hyperlink"/>
+                <w:noProof/>
+                <w:lang w:val="nl-BE"/>
+              </w:rPr>
               <w:t>Help, er is geen geluid meer!</w:t>
             </w:r>
             <w:r>
@@ -964,7 +1414,7 @@
                 <w:noProof/>
                 <w:webHidden/>
               </w:rPr>
-              <w:instrText xml:space="preserve"> PAGEREF _Toc529874606 \h </w:instrText>
+              <w:instrText xml:space="preserve"> PAGEREF _Toc530120707 \h </w:instrText>
             </w:r>
             <w:r>
               <w:rPr>
@@ -984,7 +1434,7 @@
                 <w:noProof/>
                 <w:webHidden/>
               </w:rPr>
-              <w:t>9</w:t>
+              <w:t>11</w:t>
             </w:r>
             <w:r>
               <w:rPr>
@@ -1034,7 +1484,7 @@
           <w:lang w:val="nl-BE"/>
         </w:rPr>
       </w:pPr>
-      <w:bookmarkStart w:id="1" w:name="_Toc529874595"/>
+      <w:bookmarkStart w:id="0" w:name="_Toc530120689"/>
       <w:r>
         <w:rPr>
           <w:lang w:val="nl-BE"/>
@@ -1042,20 +1492,525 @@
         <w:lastRenderedPageBreak/>
         <w:t>Set-up</w:t>
       </w:r>
+      <w:bookmarkEnd w:id="0"/>
+    </w:p>
+    <w:p>
+      <w:pPr>
+        <w:rPr>
+          <w:lang w:val="nl-BE"/>
+        </w:rPr>
+      </w:pPr>
+      <w:r>
+        <w:rPr>
+          <w:lang w:val="nl-BE"/>
+        </w:rPr>
+        <w:t>Start Pepper op via de knop op zijn buik (achter de tablet)</w:t>
+      </w:r>
+      <w:r>
+        <w:rPr>
+          <w:lang w:val="nl-BE"/>
+        </w:rPr>
+        <w:t>.</w:t>
+      </w:r>
+    </w:p>
+    <w:p>
+      <w:pPr>
+        <w:pStyle w:val="NoSpacing"/>
+        <w:rPr>
+          <w:lang w:val="nl-BE"/>
+        </w:rPr>
+      </w:pPr>
+      <w:r>
+        <w:rPr>
+          <w:lang w:val="nl-BE"/>
+        </w:rPr>
+        <w:t xml:space="preserve">Om een draadloze verbinding te maken met Pepper volstaat het om verbonden te zijn met hetzelfde draadloze netwerk. De beveiliging van het Odisee-netwerk is echter iets te complex voor Pepper, dus we moeten een </w:t>
+      </w:r>
+      <w:r>
+        <w:rPr>
+          <w:i/>
+          <w:lang w:val="nl-BE"/>
+        </w:rPr>
+        <w:t>hosted network</w:t>
+      </w:r>
+      <w:r>
+        <w:rPr>
+          <w:lang w:val="nl-BE"/>
+        </w:rPr>
+        <w:t xml:space="preserve"> aanmaken. Volg daarvoor volgende stappen</w:t>
+      </w:r>
+      <w:r>
+        <w:rPr>
+          <w:lang w:val="nl-BE"/>
+        </w:rPr>
+        <w:t xml:space="preserve"> op je computer</w:t>
+      </w:r>
+      <w:r>
+        <w:rPr>
+          <w:lang w:val="nl-BE"/>
+        </w:rPr>
+        <w:t>:</w:t>
+      </w:r>
+    </w:p>
+    <w:p>
+      <w:pPr>
+        <w:pStyle w:val="NoSpacing"/>
+        <w:numPr>
+          <w:ilvl w:val="0"/>
+          <w:numId w:val="10"/>
+        </w:numPr>
+        <w:rPr>
+          <w:lang w:val="nl-BE"/>
+        </w:rPr>
+      </w:pPr>
+      <w:r>
+        <w:rPr>
+          <w:lang w:val="nl-BE"/>
+        </w:rPr>
+        <w:t>Druk op Windows key + X en kies “Command Prompt (Admin)”</w:t>
+      </w:r>
+      <w:r>
+        <w:rPr>
+          <w:lang w:val="nl-BE"/>
+        </w:rPr>
+        <w:t>.</w:t>
+      </w:r>
+    </w:p>
+    <w:p>
+      <w:pPr>
+        <w:pStyle w:val="NoSpacing"/>
+        <w:numPr>
+          <w:ilvl w:val="0"/>
+          <w:numId w:val="10"/>
+        </w:numPr>
+        <w:rPr>
+          <w:lang w:val="nl-BE"/>
+        </w:rPr>
+      </w:pPr>
+      <w:r>
+        <w:rPr>
+          <w:lang w:val="nl-BE"/>
+        </w:rPr>
+        <w:t>Typ volgende commandos</w:t>
+      </w:r>
+      <w:r>
+        <w:rPr>
+          <w:lang w:val="nl-BE"/>
+        </w:rPr>
+        <w:t xml:space="preserve"> in het venster dat verschenen is</w:t>
+      </w:r>
+      <w:r>
+        <w:rPr>
+          <w:lang w:val="nl-BE"/>
+        </w:rPr>
+        <w:t>:</w:t>
+      </w:r>
+    </w:p>
+    <w:p>
+      <w:pPr>
+        <w:pStyle w:val="NoSpacing"/>
+        <w:numPr>
+          <w:ilvl w:val="1"/>
+          <w:numId w:val="10"/>
+        </w:numPr>
+        <w:rPr>
+          <w:lang w:val="nl-BE"/>
+        </w:rPr>
+      </w:pPr>
+      <w:r>
+        <w:rPr>
+          <w:shd w:val="clear" w:color="auto" w:fill="000000" w:themeFill="text1"/>
+          <w:lang w:val="nl-BE"/>
+        </w:rPr>
+        <w:t>netsh wlan set hostednetwork mode=allow ssid=peppernet key=13Odisee37</w:t>
+      </w:r>
+    </w:p>
+    <w:p>
+      <w:pPr>
+        <w:pStyle w:val="NoSpacing"/>
+        <w:numPr>
+          <w:ilvl w:val="2"/>
+          <w:numId w:val="10"/>
+        </w:numPr>
+        <w:rPr>
+          <w:lang w:val="nl-BE"/>
+        </w:rPr>
+      </w:pPr>
+      <w:r>
+        <w:rPr>
+          <w:lang w:val="nl-BE"/>
+        </w:rPr>
+        <w:t>Uitleg: we maken een hosted network aan met als naam “peppernet” en wachtwood “13Odisee37”</w:t>
+      </w:r>
+    </w:p>
+    <w:p>
+      <w:pPr>
+        <w:pStyle w:val="NoSpacing"/>
+        <w:numPr>
+          <w:ilvl w:val="1"/>
+          <w:numId w:val="10"/>
+        </w:numPr>
+        <w:rPr>
+          <w:lang w:val="nl-BE"/>
+        </w:rPr>
+      </w:pPr>
+      <w:r>
+        <w:rPr>
+          <w:shd w:val="clear" w:color="auto" w:fill="000000" w:themeFill="text1"/>
+          <w:lang w:val="nl-BE"/>
+        </w:rPr>
+        <w:t>netsh wlan start hostednetwork</w:t>
+      </w:r>
+    </w:p>
+    <w:p>
+      <w:pPr>
+        <w:pStyle w:val="NoSpacing"/>
+        <w:numPr>
+          <w:ilvl w:val="2"/>
+          <w:numId w:val="10"/>
+        </w:numPr>
+        <w:rPr>
+          <w:lang w:val="nl-BE"/>
+        </w:rPr>
+      </w:pPr>
+      <w:r>
+        <w:rPr>
+          <w:lang w:val="nl-BE"/>
+        </w:rPr>
+        <w:t xml:space="preserve">Uitleg: </w:t>
+      </w:r>
+      <w:r>
+        <w:rPr>
+          <w:lang w:val="nl-BE"/>
+        </w:rPr>
+        <w:t xml:space="preserve">hiermee </w:t>
+      </w:r>
+      <w:r>
+        <w:rPr>
+          <w:lang w:val="nl-BE"/>
+        </w:rPr>
+        <w:t xml:space="preserve">starten we </w:t>
+      </w:r>
+      <w:r>
+        <w:rPr>
+          <w:lang w:val="nl-BE"/>
+        </w:rPr>
+        <w:t>het hosted network</w:t>
+      </w:r>
+    </w:p>
+    <w:p>
+      <w:pPr>
+        <w:pStyle w:val="NoSpacing"/>
+        <w:numPr>
+          <w:ilvl w:val="0"/>
+          <w:numId w:val="10"/>
+        </w:numPr>
+        <w:rPr>
+          <w:lang w:val="nl-BE"/>
+        </w:rPr>
+      </w:pPr>
+      <w:r>
+        <w:rPr>
+          <w:lang w:val="nl-BE"/>
+        </w:rPr>
+        <w:t>Druk op Windows key + X en kies “Network Connections”</w:t>
+      </w:r>
+    </w:p>
+    <w:p>
+      <w:pPr>
+        <w:pStyle w:val="NoSpacing"/>
+        <w:numPr>
+          <w:ilvl w:val="0"/>
+          <w:numId w:val="10"/>
+        </w:numPr>
+        <w:rPr>
+          <w:lang w:val="nl-BE"/>
+        </w:rPr>
+      </w:pPr>
+      <w:r>
+        <w:rPr>
+          <w:lang w:val="nl-BE"/>
+        </w:rPr>
+        <w:t>Klik op “Change adapter options” onder “Change your network options”</w:t>
+      </w:r>
+    </w:p>
+    <w:p>
+      <w:pPr>
+        <w:pStyle w:val="NoSpacing"/>
+        <w:numPr>
+          <w:ilvl w:val="0"/>
+          <w:numId w:val="10"/>
+        </w:numPr>
+        <w:rPr>
+          <w:lang w:val="nl-BE"/>
+        </w:rPr>
+      </w:pPr>
+      <w:r>
+        <w:rPr>
+          <w:lang w:val="nl-BE"/>
+        </w:rPr>
+        <w:t>Rechterklik op je wifi adapter en kies “Properties”</w:t>
+      </w:r>
+    </w:p>
+    <w:p>
+      <w:pPr>
+        <w:pStyle w:val="NoSpacing"/>
+        <w:numPr>
+          <w:ilvl w:val="0"/>
+          <w:numId w:val="10"/>
+        </w:numPr>
+        <w:rPr>
+          <w:lang w:val="nl-BE"/>
+        </w:rPr>
+      </w:pPr>
+      <w:r>
+        <w:rPr>
+          <w:lang w:val="nl-BE"/>
+        </w:rPr>
+        <w:t>Ga naar het tabblad “Sharing” en vink de optie “</w:t>
+      </w:r>
+      <w:r>
+        <w:rPr>
+          <w:lang w:val="nl-BE"/>
+        </w:rPr>
+        <w:t>Allow other network users to connect through this computer's Internet connection</w:t>
+      </w:r>
+      <w:r>
+        <w:rPr>
+          <w:lang w:val="nl-BE"/>
+        </w:rPr>
+        <w:t>” aan</w:t>
+      </w:r>
+    </w:p>
+    <w:p>
+      <w:pPr>
+        <w:pStyle w:val="NoSpacing"/>
+        <w:numPr>
+          <w:ilvl w:val="0"/>
+          <w:numId w:val="10"/>
+        </w:numPr>
+        <w:rPr>
+          <w:lang w:val="nl-BE"/>
+        </w:rPr>
+      </w:pPr>
+      <w:r>
+        <w:rPr>
+          <w:lang w:val="nl-BE"/>
+        </w:rPr>
+        <w:t>Indien dit niet automatisch is ingevuld, kies in de dropdown van “Home networking connection”</w:t>
+      </w:r>
+      <w:r>
+        <w:rPr>
+          <w:lang w:val="nl-BE"/>
+        </w:rPr>
+        <w:t xml:space="preserve"> de “Local Area Connection” die we hebben aangemaakt via het hosted network</w:t>
+      </w:r>
+    </w:p>
+    <w:p>
+      <w:pPr>
+        <w:pStyle w:val="NoSpacing"/>
+        <w:numPr>
+          <w:ilvl w:val="0"/>
+          <w:numId w:val="10"/>
+        </w:numPr>
+        <w:rPr>
+          <w:lang w:val="nl-BE"/>
+        </w:rPr>
+      </w:pPr>
+      <w:r>
+        <w:rPr>
+          <w:lang w:val="nl-BE"/>
+        </w:rPr>
+        <w:t>Op Pepper’s tablet:</w:t>
+      </w:r>
+    </w:p>
+    <w:p>
+      <w:pPr>
+        <w:pStyle w:val="NoSpacing"/>
+        <w:numPr>
+          <w:ilvl w:val="1"/>
+          <w:numId w:val="10"/>
+        </w:numPr>
+        <w:rPr>
+          <w:lang w:val="nl-BE"/>
+        </w:rPr>
+      </w:pPr>
+      <w:r>
+        <w:rPr>
+          <w:lang w:val="nl-BE"/>
+        </w:rPr>
+        <w:t>Open het menu (druk op de tablet en vervolgens op het icoon linksboven)</w:t>
+      </w:r>
+    </w:p>
+    <w:p>
+      <w:pPr>
+        <w:pStyle w:val="NoSpacing"/>
+        <w:numPr>
+          <w:ilvl w:val="1"/>
+          <w:numId w:val="10"/>
+        </w:numPr>
+        <w:rPr>
+          <w:lang w:val="nl-BE"/>
+        </w:rPr>
+      </w:pPr>
+      <w:r>
+        <w:rPr>
+          <w:lang w:val="nl-BE"/>
+        </w:rPr>
+        <w:t>Ga naar “Settings” -&gt; “NETWORK CONNECTION”</w:t>
+      </w:r>
+    </w:p>
+    <w:p>
+      <w:pPr>
+        <w:pStyle w:val="NoSpacing"/>
+        <w:numPr>
+          <w:ilvl w:val="1"/>
+          <w:numId w:val="10"/>
+        </w:numPr>
+        <w:rPr>
+          <w:lang w:val="nl-BE"/>
+        </w:rPr>
+      </w:pPr>
+      <w:r>
+        <w:rPr>
+          <w:lang w:val="nl-BE"/>
+        </w:rPr>
+        <w:t xml:space="preserve">Druk op “peppernet” -&gt; “CONNECT” en voer het wachtwoord in (in dit voorbeeld was dat </w:t>
+      </w:r>
+      <w:r>
+        <w:rPr>
+          <w:lang w:val="nl-BE"/>
+        </w:rPr>
+        <w:t>“</w:t>
+      </w:r>
+      <w:r>
+        <w:rPr>
+          <w:lang w:val="nl-BE"/>
+        </w:rPr>
+        <w:t>13Odisee37</w:t>
+      </w:r>
+      <w:r>
+        <w:rPr>
+          <w:lang w:val="nl-BE"/>
+        </w:rPr>
+        <w:t>”</w:t>
+      </w:r>
+      <w:r>
+        <w:rPr>
+          <w:lang w:val="nl-BE"/>
+        </w:rPr>
+        <w:t>)</w:t>
+      </w:r>
+    </w:p>
+    <w:p>
+      <w:pPr>
+        <w:pStyle w:val="NoSpacing"/>
+        <w:numPr>
+          <w:ilvl w:val="1"/>
+          <w:numId w:val="10"/>
+        </w:numPr>
+        <w:rPr>
+          <w:lang w:val="nl-BE"/>
+        </w:rPr>
+      </w:pPr>
+      <w:r>
+        <w:rPr>
+          <w:lang w:val="nl-BE"/>
+        </w:rPr>
+        <w:t>Als alles goed gelukt is, is Pepper nu correct verbonden met het netwerk</w:t>
+      </w:r>
+      <w:r>
+        <w:rPr>
+          <w:lang w:val="nl-BE"/>
+        </w:rPr>
+        <w:t xml:space="preserve"> (“State: ready”)</w:t>
+      </w:r>
+    </w:p>
+    <w:p>
+      <w:pPr>
+        <w:pStyle w:val="NoSpacing"/>
+        <w:numPr>
+          <w:ilvl w:val="0"/>
+          <w:numId w:val="10"/>
+        </w:numPr>
+        <w:rPr>
+          <w:lang w:val="nl-BE"/>
+        </w:rPr>
+      </w:pPr>
+      <w:r>
+        <w:rPr>
+          <w:lang w:val="nl-BE"/>
+        </w:rPr>
+        <w:t xml:space="preserve">NOTE: wanneer je je computer uitschakelt, wordt het hosted network automatisch ook uitgeschakeld. Om </w:t>
+      </w:r>
+      <w:r>
+        <w:rPr>
+          <w:lang w:val="nl-BE"/>
+        </w:rPr>
+        <w:t>het hosted network</w:t>
+      </w:r>
+      <w:r>
+        <w:rPr>
+          <w:lang w:val="nl-BE"/>
+        </w:rPr>
+        <w:t xml:space="preserve"> weer in te schakelen volstaat het om</w:t>
+      </w:r>
+      <w:r>
+        <w:rPr>
+          <w:lang w:val="nl-BE"/>
+        </w:rPr>
+        <w:t xml:space="preserve"> de</w:t>
+      </w:r>
+      <w:bookmarkStart w:id="1" w:name="_GoBack"/>
       <w:bookmarkEnd w:id="1"/>
-    </w:p>
-    <w:p>
-      <w:pPr>
-        <w:pStyle w:val="NoSpacing"/>
-        <w:rPr>
-          <w:lang w:val="nl-BE"/>
-        </w:rPr>
-      </w:pPr>
-      <w:r>
-        <w:rPr>
-          <w:lang w:val="nl-BE"/>
-        </w:rPr>
-        <w:t>[TODO: wireless]</w:t>
+      <w:r>
+        <w:rPr>
+          <w:lang w:val="nl-BE"/>
+        </w:rPr>
+        <w:t xml:space="preserve"> volgende stappen te volgen:</w:t>
+      </w:r>
+    </w:p>
+    <w:p>
+      <w:pPr>
+        <w:pStyle w:val="NoSpacing"/>
+        <w:numPr>
+          <w:ilvl w:val="1"/>
+          <w:numId w:val="10"/>
+        </w:numPr>
+        <w:rPr>
+          <w:lang w:val="nl-BE"/>
+        </w:rPr>
+      </w:pPr>
+      <w:r>
+        <w:rPr>
+          <w:lang w:val="nl-BE"/>
+        </w:rPr>
+        <w:t>Druk op Windows key + X en kies “Command Prompt (Admin)”</w:t>
+      </w:r>
+    </w:p>
+    <w:p>
+      <w:pPr>
+        <w:pStyle w:val="NoSpacing"/>
+        <w:numPr>
+          <w:ilvl w:val="1"/>
+          <w:numId w:val="10"/>
+        </w:numPr>
+        <w:rPr>
+          <w:lang w:val="nl-BE"/>
+        </w:rPr>
+      </w:pPr>
+      <w:r>
+        <w:rPr>
+          <w:lang w:val="nl-BE"/>
+        </w:rPr>
+        <w:t xml:space="preserve">Typ volgend commando: </w:t>
+      </w:r>
+      <w:r>
+        <w:rPr>
+          <w:shd w:val="clear" w:color="auto" w:fill="000000" w:themeFill="text1"/>
+          <w:lang w:val="nl-BE"/>
+        </w:rPr>
+        <w:t>netsh wlan start hostednetwork</w:t>
       </w:r>
     </w:p>
     <w:p>
@@ -1105,19 +2060,25 @@
         <w:rPr>
           <w:lang w:val="nl-BE"/>
         </w:rPr>
-        <w:t xml:space="preserve">Start Pepper op via de knop op zijn buik (achter de </w:t>
-      </w:r>
-      <w:r>
-        <w:rPr>
-          <w:lang w:val="nl-BE"/>
-        </w:rPr>
-        <w:t>tablet</w:t>
-      </w:r>
-      <w:r>
-        <w:rPr>
-          <w:lang w:val="nl-BE"/>
-        </w:rPr>
-        <w:t>) en lanceer de Choreographe applicatie op je computer. Ga via het menu naar “Connection” -&gt; “Connect to...”. Als Pepper correct is aangesloten verschijnt hij hier in de lijst met een groen icoontje onder “Status”. Klik op Pepper en vervolgens op de knop “Select”. Na enkele seconden zou de verbinding gelukt moeten zijn, en verschijnt een 3D</w:t>
+        <w:t>L</w:t>
+      </w:r>
+      <w:r>
+        <w:rPr>
+          <w:lang w:val="nl-BE"/>
+        </w:rPr>
+        <w:t xml:space="preserve">anceer de Choreographe applicatie op je computer. Ga via het menu naar “Connection” -&gt; “Connect to...”. Als Pepper correct is aangesloten verschijnt hij hier in de lijst met een groen icoontje onder “Status”. Klik op Pepper en vervolgens op de knop “Select”. Na enkele seconden zou de verbinding gelukt moeten zijn, en verschijnt </w:t>
+      </w:r>
+      <w:r>
+        <w:rPr>
+          <w:lang w:val="nl-BE"/>
+        </w:rPr>
+        <w:t xml:space="preserve">er </w:t>
+      </w:r>
+      <w:r>
+        <w:rPr>
+          <w:lang w:val="nl-BE"/>
+        </w:rPr>
+        <w:t>een 3D</w:t>
       </w:r>
       <w:r>
         <w:rPr>
@@ -1156,7 +2117,7 @@
           <w:lang w:val="nl-BE"/>
         </w:rPr>
       </w:pPr>
-      <w:bookmarkStart w:id="2" w:name="_Toc529874596"/>
+      <w:bookmarkStart w:id="2" w:name="_Toc530120690"/>
       <w:r>
         <w:rPr>
           <w:lang w:val="nl-BE"/>
@@ -1173,14 +2134,49 @@
           <w:lang w:val="nl-BE"/>
         </w:rPr>
       </w:pPr>
-      <w:bookmarkStart w:id="3" w:name="_Toc529874597"/>
+      <w:bookmarkStart w:id="3" w:name="_Toc530120691"/>
+      <w:r>
+        <w:rPr>
+          <w:lang w:val="nl-BE"/>
+        </w:rPr>
+        <w:t>Intro</w:t>
+      </w:r>
+      <w:bookmarkEnd w:id="3"/>
+    </w:p>
+    <w:p>
+      <w:pPr>
+        <w:pStyle w:val="NoSpacing"/>
+        <w:rPr>
+          <w:lang w:val="nl-BE"/>
+        </w:rPr>
+      </w:pPr>
+      <w:r>
+        <w:rPr>
+          <w:lang w:val="nl-BE"/>
+        </w:rPr>
+        <w:t>In dit hoofdstuk gaan we leren een eerste gesprek te voeren met Pepper. Aan de hand van wat wij tegen hem zeggen, zal hij op een bepaalde manier antwoorden. Dit wordt vervolgens een stapje uitgebreid met geneste dialoog.</w:t>
+      </w:r>
+    </w:p>
+    <w:p>
+      <w:pPr>
+        <w:pStyle w:val="NoSpacing"/>
+      </w:pPr>
+    </w:p>
+    <w:p>
+      <w:pPr>
+        <w:pStyle w:val="Heading2"/>
+        <w:rPr>
+          <w:lang w:val="nl-BE"/>
+        </w:rPr>
+      </w:pPr>
+      <w:bookmarkStart w:id="4" w:name="_Toc530120692"/>
       <w:r>
         <w:rPr>
           <w:lang w:val="nl-BE"/>
         </w:rPr>
         <w:t>Basis</w:t>
       </w:r>
-      <w:bookmarkEnd w:id="3"/>
+      <w:bookmarkEnd w:id="4"/>
     </w:p>
     <w:p>
       <w:pPr>
@@ -1474,14 +2470,15 @@
           <w:lang w:val="nl-BE"/>
         </w:rPr>
       </w:pPr>
-      <w:bookmarkStart w:id="4" w:name="_Toc529874598"/>
-      <w:r>
-        <w:rPr>
-          <w:lang w:val="nl-BE"/>
-        </w:rPr>
+      <w:bookmarkStart w:id="5" w:name="_Toc530120693"/>
+      <w:r>
+        <w:rPr>
+          <w:lang w:val="nl-BE"/>
+        </w:rPr>
+        <w:lastRenderedPageBreak/>
         <w:t>Een eerste gesprek</w:t>
       </w:r>
-      <w:bookmarkEnd w:id="4"/>
+      <w:bookmarkEnd w:id="5"/>
     </w:p>
     <w:p>
       <w:pPr>
@@ -1537,7 +2534,6 @@
         <w:rPr>
           <w:lang w:val="nl-BE"/>
         </w:rPr>
-        <w:lastRenderedPageBreak/>
         <w:t>Uitleg:</w:t>
       </w:r>
     </w:p>
@@ -1556,7 +2552,19 @@
         <w:rPr>
           <w:lang w:val="nl-BE"/>
         </w:rPr>
-        <w:t>“u:” -&gt; dit duid aan dat we een nieuw gesprek beginnen</w:t>
+        <w:t>“u:” -&gt; dit duid</w:t>
+      </w:r>
+      <w:r>
+        <w:rPr>
+          <w:lang w:val="nl-BE"/>
+        </w:rPr>
+        <w:t>t</w:t>
+      </w:r>
+      <w:r>
+        <w:rPr>
+          <w:lang w:val="nl-BE"/>
+        </w:rPr>
+        <w:t xml:space="preserve"> aan dat we een nieuw gesprek beginnen</w:t>
       </w:r>
     </w:p>
     <w:p>
@@ -1869,14 +2877,14 @@
           <w:lang w:val="nl-BE"/>
         </w:rPr>
       </w:pPr>
-      <w:bookmarkStart w:id="5" w:name="_Toc529874599"/>
+      <w:bookmarkStart w:id="6" w:name="_Toc530120694"/>
       <w:r>
         <w:rPr>
           <w:lang w:val="nl-BE"/>
         </w:rPr>
         <w:t>Geneste dialoog</w:t>
       </w:r>
-      <w:bookmarkEnd w:id="5"/>
+      <w:bookmarkEnd w:id="6"/>
     </w:p>
     <w:p>
       <w:pPr>
@@ -1913,6 +2921,12 @@
           <w:lang w:val="nl-BE"/>
         </w:rPr>
       </w:pPr>
+      <w:r>
+        <w:rPr>
+          <w:lang w:val="nl-BE"/>
+        </w:rPr>
+        <w:t>u:(hello) Hello! Are you a student?</w:t>
+      </w:r>
     </w:p>
     <w:p>
       <w:pPr>
@@ -1926,7 +2940,7 @@
         <w:rPr>
           <w:lang w:val="nl-BE"/>
         </w:rPr>
-        <w:t>u:(hello) Hello! Are you a student?</w:t>
+        <w:t>u1:(yes) Good luck with your studies!</w:t>
       </w:r>
     </w:p>
     <w:p>
@@ -1941,7 +2955,7 @@
         <w:rPr>
           <w:lang w:val="nl-BE"/>
         </w:rPr>
-        <w:t>u1:(yes) Good luck with your studies!</w:t>
+        <w:t>u1:(no) Are you a teacher?</w:t>
       </w:r>
     </w:p>
     <w:p>
@@ -1956,22 +2970,19 @@
         <w:rPr>
           <w:lang w:val="nl-BE"/>
         </w:rPr>
-        <w:t>u1:(no) Are you a teacher?</w:t>
-      </w:r>
-    </w:p>
-    <w:p>
-      <w:pPr>
-        <w:pStyle w:val="NoSpacing"/>
-        <w:shd w:val="clear" w:color="auto" w:fill="000000" w:themeFill="text1"/>
-        <w:rPr>
-          <w:lang w:val="nl-BE"/>
-        </w:rPr>
-      </w:pPr>
-      <w:r>
-        <w:rPr>
-          <w:lang w:val="nl-BE"/>
-        </w:rPr>
-        <w:t>u2:(yes) thank you for doing such a great job!</w:t>
+        <w:t xml:space="preserve">u2:(yes) </w:t>
+      </w:r>
+      <w:r>
+        <w:rPr>
+          <w:lang w:val="nl-BE"/>
+        </w:rPr>
+        <w:t>T</w:t>
+      </w:r>
+      <w:r>
+        <w:rPr>
+          <w:lang w:val="nl-BE"/>
+        </w:rPr>
+        <w:t>hank you for doing such a great job!</w:t>
       </w:r>
     </w:p>
     <w:p>
@@ -2042,7 +3053,19 @@
         <w:rPr>
           <w:lang w:val="nl-BE"/>
         </w:rPr>
-        <w:t>Peppe’s</w:t>
+        <w:t>Peppe</w:t>
+      </w:r>
+      <w:r>
+        <w:rPr>
+          <w:lang w:val="nl-BE"/>
+        </w:rPr>
+        <w:t>r</w:t>
+      </w:r>
+      <w:r>
+        <w:rPr>
+          <w:lang w:val="nl-BE"/>
+        </w:rPr>
+        <w:t>’s</w:t>
       </w:r>
       <w:r>
         <w:rPr>
@@ -2068,21 +3091,6 @@
         </w:rPr>
         <w:t>“u2:(yes)” en “u2:(no)” -&gt; hier gaan we nog een niveau verder: we willen nu dat “yes” of “no” enkel aanvaard worden nadat Pepper ons heeft gevraagd of we een docent zijn.</w:t>
       </w:r>
-    </w:p>
-    <w:p>
-      <w:pPr>
-        <w:pStyle w:val="NoSpacing"/>
-        <w:rPr>
-          <w:lang w:val="nl-BE"/>
-        </w:rPr>
-      </w:pPr>
-    </w:p>
-    <w:p>
-      <w:pPr>
-        <w:rPr>
-          <w:lang w:val="nl-BE"/>
-        </w:rPr>
-      </w:pPr>
       <w:r>
         <w:rPr>
           <w:lang w:val="nl-BE"/>
@@ -2097,7 +3105,7 @@
           <w:lang w:val="nl-BE"/>
         </w:rPr>
       </w:pPr>
-      <w:bookmarkStart w:id="6" w:name="_Toc529874600"/>
+      <w:bookmarkStart w:id="7" w:name="_Toc530120695"/>
       <w:r>
         <w:rPr>
           <w:lang w:val="nl-BE"/>
@@ -2105,7 +3113,7 @@
         <w:lastRenderedPageBreak/>
         <w:t>Stemcommando’s</w:t>
       </w:r>
-      <w:bookmarkEnd w:id="6"/>
+      <w:bookmarkEnd w:id="7"/>
     </w:p>
     <w:p>
       <w:pPr>
@@ -2114,14 +3122,52 @@
           <w:lang w:val="nl-BE"/>
         </w:rPr>
       </w:pPr>
-      <w:bookmarkStart w:id="7" w:name="_Toc529874601"/>
+      <w:bookmarkStart w:id="8" w:name="_Toc530120696"/>
+      <w:r>
+        <w:rPr>
+          <w:lang w:val="nl-BE"/>
+        </w:rPr>
+        <w:t>Intro</w:t>
+      </w:r>
+      <w:bookmarkEnd w:id="8"/>
+    </w:p>
+    <w:p>
+      <w:pPr>
+        <w:pStyle w:val="NoSpacing"/>
+        <w:rPr>
+          <w:lang w:val="nl-BE"/>
+        </w:rPr>
+      </w:pPr>
+      <w:r>
+        <w:rPr>
+          <w:lang w:val="nl-BE"/>
+        </w:rPr>
+        <w:t>In dit hoofdstuk gaan we Pepper leren om stemcommando’s te interpreteren, en om deze om te zetten in verschillende bewegingsacties.</w:t>
+      </w:r>
+    </w:p>
+    <w:p>
+      <w:pPr>
+        <w:pStyle w:val="NoSpacing"/>
+        <w:rPr>
+          <w:lang w:val="nl-BE"/>
+        </w:rPr>
+      </w:pPr>
+    </w:p>
+    <w:p>
+      <w:pPr>
+        <w:pStyle w:val="Heading2"/>
+        <w:rPr>
+          <w:lang w:val="nl-BE"/>
+        </w:rPr>
+      </w:pPr>
+      <w:bookmarkStart w:id="9" w:name="_Toc530120697"/>
       <w:r>
         <w:rPr>
           <w:lang w:val="nl-BE"/>
         </w:rPr>
         <w:t>Vereisten</w:t>
       </w:r>
-      <w:bookmarkEnd w:id="7"/>
+      <w:bookmarkEnd w:id="9"/>
     </w:p>
     <w:p>
       <w:pPr>
@@ -2186,14 +3232,14 @@
           <w:lang w:val="nl-BE"/>
         </w:rPr>
       </w:pPr>
-      <w:bookmarkStart w:id="8" w:name="_Toc529874602"/>
+      <w:bookmarkStart w:id="10" w:name="_Toc530120698"/>
       <w:r>
         <w:rPr>
           <w:lang w:val="nl-BE"/>
         </w:rPr>
         <w:t>Om te beginnen</w:t>
       </w:r>
-      <w:bookmarkEnd w:id="8"/>
+      <w:bookmarkEnd w:id="10"/>
     </w:p>
     <w:p>
       <w:pPr>
@@ -2274,8 +3320,8 @@
         </w:rPr>
         <w:drawing>
           <wp:inline distT="0" distB="0" distL="0" distR="0">
-            <wp:extent cx="3407655" cy="3381375"/>
-            <wp:effectExtent l="0" t="0" r="2540" b="0"/>
+            <wp:extent cx="2990850" cy="2967785"/>
+            <wp:effectExtent l="0" t="0" r="0" b="4445"/>
             <wp:docPr id="4" name="Picture 4"/>
             <wp:cNvGraphicFramePr>
               <a:graphicFrameLocks xmlns:a="http://schemas.openxmlformats.org/drawingml/2006/main" noChangeAspect="1"/>
@@ -2305,7 +3351,7 @@
                   <pic:spPr bwMode="auto">
                     <a:xfrm>
                       <a:off x="0" y="0"/>
-                      <a:ext cx="3408453" cy="3382167"/>
+                      <a:ext cx="2995222" cy="2972124"/>
                     </a:xfrm>
                     <a:prstGeom prst="rect">
                       <a:avLst/>
@@ -2425,14 +3471,14 @@
           <w:lang w:val="nl-BE"/>
         </w:rPr>
       </w:pPr>
-      <w:bookmarkStart w:id="9" w:name="_Toc529874603"/>
+      <w:bookmarkStart w:id="11" w:name="_Toc530120699"/>
       <w:r>
         <w:rPr>
           <w:lang w:val="nl-BE"/>
         </w:rPr>
         <w:t>Een eerste commando</w:t>
       </w:r>
-      <w:bookmarkEnd w:id="9"/>
+      <w:bookmarkEnd w:id="11"/>
     </w:p>
     <w:p>
       <w:pPr>
@@ -2519,7 +3565,7 @@
         <w:rPr>
           <w:lang w:val="nl-BE"/>
         </w:rPr>
-        <w:t>commando’s, slaat hij de instructie op in de variabele “command”. Hier gaan we zo meteen mee werken dankzij de output die we in “</w:t>
+        <w:t>commando’s slaat hij de instructie op in de variabele “command”. Hier gaan we zo meteen mee werken dankzij de output die we in “</w:t>
       </w:r>
       <w:r>
         <w:rPr>
@@ -2553,7 +3599,6 @@
         <w:rPr>
           <w:lang w:val="nl-BE"/>
         </w:rPr>
-        <w:lastRenderedPageBreak/>
         <w:t xml:space="preserve">Links bij “Box libraries”, ga naar “Programming” -&gt; “Logic” en voeg een “Switch Case” toe. Typ hierin onze 2 commando’s, elk in een apart vakje, </w:t>
       </w:r>
       <w:r>
@@ -3185,14 +4230,6 @@
     </w:p>
     <w:p>
       <w:pPr>
-        <w:pStyle w:val="NoSpacing"/>
-        <w:rPr>
-          <w:lang w:val="nl-BE"/>
-        </w:rPr>
-      </w:pPr>
-    </w:p>
-    <w:p>
-      <w:pPr>
         <w:rPr>
           <w:lang w:val="nl-BE"/>
         </w:rPr>
@@ -3211,7 +4248,702 @@
           <w:lang w:val="nl-BE"/>
         </w:rPr>
       </w:pPr>
-      <w:bookmarkStart w:id="10" w:name="_Toc529874604"/>
+      <w:bookmarkStart w:id="12" w:name="_Toc530120700"/>
+      <w:r>
+        <w:rPr>
+          <w:lang w:val="nl-BE"/>
+        </w:rPr>
+        <w:lastRenderedPageBreak/>
+        <w:t>Hoe oud ben ik? (applicatie)</w:t>
+      </w:r>
+      <w:bookmarkEnd w:id="12"/>
+    </w:p>
+    <w:p>
+      <w:pPr>
+        <w:pStyle w:val="Heading2"/>
+        <w:rPr>
+          <w:lang w:val="nl-BE"/>
+        </w:rPr>
+      </w:pPr>
+      <w:bookmarkStart w:id="13" w:name="_Toc530120701"/>
+      <w:r>
+        <w:rPr>
+          <w:lang w:val="nl-BE"/>
+        </w:rPr>
+        <w:t>Intro</w:t>
+      </w:r>
+      <w:bookmarkEnd w:id="13"/>
+    </w:p>
+    <w:p>
+      <w:pPr>
+        <w:pStyle w:val="NoSpacing"/>
+        <w:rPr>
+          <w:lang w:val="nl-BE"/>
+        </w:rPr>
+      </w:pPr>
+      <w:r>
+        <w:rPr>
+          <w:lang w:val="nl-BE"/>
+        </w:rPr>
+        <w:t>In dit hoofdstuk gaan we Pepper zodanig programmeren dat hij onze leeftijd kan raden door ons gezicht te analyseren. We maken gebruik van enkele vertrouwde zaken (stemcommando’s) en introduceren Pepper’s mogelijkheid om mensen te volgen en leeftijden te schatten. Er wordt verder ook een eerste keer met poses gewerkt.</w:t>
+      </w:r>
+    </w:p>
+    <w:p>
+      <w:pPr>
+        <w:pStyle w:val="NoSpacing"/>
+        <w:rPr>
+          <w:lang w:val="nl-BE"/>
+        </w:rPr>
+      </w:pPr>
+    </w:p>
+    <w:p>
+      <w:pPr>
+        <w:pStyle w:val="Heading2"/>
+        <w:rPr>
+          <w:lang w:val="nl-BE"/>
+        </w:rPr>
+      </w:pPr>
+      <w:bookmarkStart w:id="14" w:name="_Toc530120702"/>
+      <w:r>
+        <w:rPr>
+          <w:lang w:val="nl-BE"/>
+        </w:rPr>
+        <w:t>Vereisten</w:t>
+      </w:r>
+      <w:bookmarkEnd w:id="14"/>
+    </w:p>
+    <w:p>
+      <w:pPr>
+        <w:pStyle w:val="NoSpacing"/>
+        <w:numPr>
+          <w:ilvl w:val="0"/>
+          <w:numId w:val="9"/>
+        </w:numPr>
+        <w:rPr>
+          <w:lang w:val="nl-BE"/>
+        </w:rPr>
+      </w:pPr>
+      <w:r>
+        <w:rPr>
+          <w:lang w:val="nl-BE"/>
+        </w:rPr>
+        <w:t>Je begrijpt het deel “Stemcommando’s”</w:t>
+      </w:r>
+    </w:p>
+    <w:p>
+      <w:pPr>
+        <w:pStyle w:val="NoSpacing"/>
+        <w:rPr>
+          <w:lang w:val="nl-BE"/>
+        </w:rPr>
+      </w:pPr>
+    </w:p>
+    <w:p>
+      <w:pPr>
+        <w:pStyle w:val="Heading2"/>
+        <w:rPr>
+          <w:lang w:val="nl-BE"/>
+        </w:rPr>
+      </w:pPr>
+      <w:bookmarkStart w:id="15" w:name="_Toc530120703"/>
+      <w:r>
+        <w:rPr>
+          <w:lang w:val="nl-BE"/>
+        </w:rPr>
+        <w:t>Om te beginnen</w:t>
+      </w:r>
+      <w:bookmarkEnd w:id="15"/>
+    </w:p>
+    <w:p>
+      <w:pPr>
+        <w:pStyle w:val="NoSpacing"/>
+        <w:rPr>
+          <w:lang w:val="nl-BE"/>
+        </w:rPr>
+      </w:pPr>
+      <w:r>
+        <w:rPr>
+          <w:lang w:val="nl-BE"/>
+        </w:rPr>
+        <w:t>Ga via de “Box libraries” naar “Sensing” -&gt; “Vision” -&gt; “Surroundings” en voeg het blok “Basic Awareness” toe. Open de instellingen van dit blok en stel deze zo in:</w:t>
+      </w:r>
+    </w:p>
+    <w:p>
+      <w:pPr>
+        <w:pStyle w:val="NoSpacing"/>
+        <w:jc w:val="center"/>
+        <w:rPr>
+          <w:lang w:val="nl-BE"/>
+        </w:rPr>
+      </w:pPr>
+      <w:r>
+        <w:rPr>
+          <w:noProof/>
+          <w:lang w:val="nl-BE"/>
+        </w:rPr>
+        <w:drawing>
+          <wp:inline distT="0" distB="0" distL="0" distR="0">
+            <wp:extent cx="2398563" cy="2933700"/>
+            <wp:effectExtent l="0" t="0" r="1905" b="0"/>
+            <wp:docPr id="8" name="Picture 8"/>
+            <wp:cNvGraphicFramePr>
+              <a:graphicFrameLocks xmlns:a="http://schemas.openxmlformats.org/drawingml/2006/main" noChangeAspect="1"/>
+            </wp:cNvGraphicFramePr>
+            <a:graphic xmlns:a="http://schemas.openxmlformats.org/drawingml/2006/main">
+              <a:graphicData uri="http://schemas.openxmlformats.org/drawingml/2006/picture">
+                <pic:pic xmlns:pic="http://schemas.openxmlformats.org/drawingml/2006/picture">
+                  <pic:nvPicPr>
+                    <pic:cNvPr id="0" name="Picture 1"/>
+                    <pic:cNvPicPr>
+                      <a:picLocks noChangeAspect="1" noChangeArrowheads="1"/>
+                    </pic:cNvPicPr>
+                  </pic:nvPicPr>
+                  <pic:blipFill>
+                    <a:blip r:embed="rId15">
+                      <a:extLst>
+                        <a:ext uri="{28A0092B-C50C-407E-A947-70E740481C1C}">
+                          <a14:useLocalDpi xmlns:a14="http://schemas.microsoft.com/office/drawing/2010/main" val="0"/>
+                        </a:ext>
+                      </a:extLst>
+                    </a:blip>
+                    <a:srcRect/>
+                    <a:stretch>
+                      <a:fillRect/>
+                    </a:stretch>
+                  </pic:blipFill>
+                  <pic:spPr bwMode="auto">
+                    <a:xfrm>
+                      <a:off x="0" y="0"/>
+                      <a:ext cx="2411826" cy="2949922"/>
+                    </a:xfrm>
+                    <a:prstGeom prst="rect">
+                      <a:avLst/>
+                    </a:prstGeom>
+                    <a:noFill/>
+                    <a:ln>
+                      <a:noFill/>
+                    </a:ln>
+                  </pic:spPr>
+                </pic:pic>
+              </a:graphicData>
+            </a:graphic>
+          </wp:inline>
+        </w:drawing>
+      </w:r>
+    </w:p>
+    <w:p>
+      <w:pPr>
+        <w:pStyle w:val="NoSpacing"/>
+        <w:rPr>
+          <w:lang w:val="nl-BE"/>
+        </w:rPr>
+      </w:pPr>
+      <w:r>
+        <w:rPr>
+          <w:lang w:val="nl-BE"/>
+        </w:rPr>
+        <w:t>Uitleg:</w:t>
+      </w:r>
+    </w:p>
+    <w:p>
+      <w:pPr>
+        <w:pStyle w:val="NoSpacing"/>
+        <w:numPr>
+          <w:ilvl w:val="0"/>
+          <w:numId w:val="9"/>
+        </w:numPr>
+        <w:rPr>
+          <w:lang w:val="nl-BE"/>
+        </w:rPr>
+      </w:pPr>
+      <w:r>
+        <w:rPr>
+          <w:lang w:val="nl-BE"/>
+        </w:rPr>
+        <w:t>Via de “Basic Awarness” module kan Pepper oogcontact maken met mensen</w:t>
+      </w:r>
+    </w:p>
+    <w:p>
+      <w:pPr>
+        <w:pStyle w:val="NoSpacing"/>
+        <w:rPr>
+          <w:lang w:val="nl-BE"/>
+        </w:rPr>
+      </w:pPr>
+      <w:r>
+        <w:rPr>
+          <w:lang w:val="nl-BE"/>
+        </w:rPr>
+        <w:t xml:space="preserve">Ga vervolgens naar </w:t>
+      </w:r>
+      <w:r>
+        <w:rPr>
+          <w:lang w:val="nl-BE"/>
+        </w:rPr>
+        <w:t>“Speech” -&gt; “Speech Settings” en voeg het “Set Language” blok toe; stel dit blok in op “English”</w:t>
+      </w:r>
+      <w:r>
+        <w:rPr>
+          <w:lang w:val="nl-BE"/>
+        </w:rPr>
+        <w:t>.</w:t>
+      </w:r>
+    </w:p>
+    <w:p>
+      <w:pPr>
+        <w:pStyle w:val="NoSpacing"/>
+        <w:rPr>
+          <w:lang w:val="nl-BE"/>
+        </w:rPr>
+      </w:pPr>
+    </w:p>
+    <w:p>
+      <w:pPr>
+        <w:pStyle w:val="Heading2"/>
+        <w:rPr>
+          <w:lang w:val="nl-BE"/>
+        </w:rPr>
+      </w:pPr>
+      <w:bookmarkStart w:id="16" w:name="_Toc530120704"/>
+      <w:r>
+        <w:rPr>
+          <w:lang w:val="nl-BE"/>
+        </w:rPr>
+        <w:t>Bepaal &amp; zeg leeftijd</w:t>
+      </w:r>
+      <w:bookmarkEnd w:id="16"/>
+    </w:p>
+    <w:p>
+      <w:pPr>
+        <w:pStyle w:val="NoSpacing"/>
+        <w:rPr>
+          <w:lang w:val="nl-BE"/>
+        </w:rPr>
+      </w:pPr>
+      <w:r>
+        <w:rPr>
+          <w:lang w:val="nl-BE"/>
+        </w:rPr>
+        <w:t>Ga via de “Box libraries” naar “Sensing” -&gt; “Human Understanding” -&gt; “Age” en voeg het “Get Age”</w:t>
+      </w:r>
+      <w:r>
+        <w:rPr>
+          <w:lang w:val="nl-BE"/>
+        </w:rPr>
+        <w:t xml:space="preserve"> blok toe. </w:t>
+      </w:r>
+      <w:r>
+        <w:rPr>
+          <w:lang w:val="nl-BE"/>
+        </w:rPr>
+        <w:t>Ga tenslotte naar “Speech” -&gt; “Creation” en voeg “Say Text” toe.</w:t>
+      </w:r>
+    </w:p>
+    <w:p>
+      <w:pPr>
+        <w:pStyle w:val="NoSpacing"/>
+        <w:rPr>
+          <w:lang w:val="nl-BE"/>
+        </w:rPr>
+      </w:pPr>
+      <w:r>
+        <w:rPr>
+          <w:lang w:val="nl-BE"/>
+        </w:rPr>
+        <w:t>Dubbelklik op het “Say Text” blok en zoek in de “onInput_onStart” methode naar volgende regel code:</w:t>
+      </w:r>
+    </w:p>
+    <w:p>
+      <w:pPr>
+        <w:pStyle w:val="NoSpacing"/>
+        <w:shd w:val="clear" w:color="auto" w:fill="000000" w:themeFill="text1"/>
+        <w:rPr>
+          <w:lang w:val="nl-BE"/>
+        </w:rPr>
+      </w:pPr>
+      <w:r>
+        <w:rPr>
+          <w:lang w:val="nl-BE"/>
+        </w:rPr>
+        <w:t>sentence += str(p)</w:t>
+      </w:r>
+    </w:p>
+    <w:p>
+      <w:pPr>
+        <w:pStyle w:val="NoSpacing"/>
+        <w:rPr>
+          <w:lang w:val="nl-BE"/>
+        </w:rPr>
+      </w:pPr>
+      <w:r>
+        <w:rPr>
+          <w:lang w:val="nl-BE"/>
+        </w:rPr>
+        <w:t>Vervang die regel door:</w:t>
+      </w:r>
+    </w:p>
+    <w:p>
+      <w:pPr>
+        <w:pStyle w:val="NoSpacing"/>
+        <w:shd w:val="clear" w:color="auto" w:fill="000000" w:themeFill="text1"/>
+        <w:rPr>
+          <w:lang w:val="nl-BE"/>
+        </w:rPr>
+      </w:pPr>
+      <w:r>
+        <w:rPr>
+          <w:lang w:val="nl-BE"/>
+        </w:rPr>
+        <w:t>sentence += "You look like you are %s years old" % str(p)</w:t>
+      </w:r>
+    </w:p>
+    <w:p>
+      <w:pPr>
+        <w:pStyle w:val="NoSpacing"/>
+        <w:rPr>
+          <w:lang w:val="nl-BE"/>
+        </w:rPr>
+      </w:pPr>
+      <w:r>
+        <w:rPr>
+          <w:lang w:val="nl-BE"/>
+        </w:rPr>
+        <w:t>Uitleg:</w:t>
+      </w:r>
+    </w:p>
+    <w:p>
+      <w:pPr>
+        <w:pStyle w:val="NoSpacing"/>
+        <w:numPr>
+          <w:ilvl w:val="0"/>
+          <w:numId w:val="9"/>
+        </w:numPr>
+        <w:rPr>
+          <w:lang w:val="nl-BE"/>
+        </w:rPr>
+      </w:pPr>
+      <w:r>
+        <w:rPr>
+          <w:lang w:val="nl-BE"/>
+        </w:rPr>
+        <w:t>Hierin bepalen we dat Pepper moet zeggen hoe oud we zijn.</w:t>
+      </w:r>
+    </w:p>
+    <w:p>
+      <w:pPr>
+        <w:pStyle w:val="NoSpacing"/>
+        <w:rPr>
+          <w:lang w:val="nl-BE"/>
+        </w:rPr>
+      </w:pPr>
+    </w:p>
+    <w:p>
+      <w:pPr>
+        <w:pStyle w:val="NoSpacing"/>
+        <w:rPr>
+          <w:lang w:val="nl-BE"/>
+        </w:rPr>
+      </w:pPr>
+      <w:r>
+        <w:rPr>
+          <w:lang w:val="nl-BE"/>
+        </w:rPr>
+        <w:lastRenderedPageBreak/>
+        <w:t>Verbind nu de blokken op volgende manier:</w:t>
+      </w:r>
+    </w:p>
+    <w:p>
+      <w:pPr>
+        <w:pStyle w:val="NoSpacing"/>
+        <w:numPr>
+          <w:ilvl w:val="0"/>
+          <w:numId w:val="9"/>
+        </w:numPr>
+        <w:rPr>
+          <w:lang w:val="nl-BE"/>
+        </w:rPr>
+      </w:pPr>
+      <w:r>
+        <w:rPr>
+          <w:lang w:val="nl-BE"/>
+        </w:rPr>
+        <w:t>“onStart” van Pepper &lt;-&gt; “onSet” van “Set Language”</w:t>
+      </w:r>
+    </w:p>
+    <w:p>
+      <w:pPr>
+        <w:pStyle w:val="NoSpacing"/>
+        <w:numPr>
+          <w:ilvl w:val="1"/>
+          <w:numId w:val="9"/>
+        </w:numPr>
+        <w:rPr>
+          <w:lang w:val="nl-BE"/>
+        </w:rPr>
+      </w:pPr>
+      <w:r>
+        <w:rPr>
+          <w:lang w:val="nl-BE"/>
+        </w:rPr>
+        <w:t>Uitleg: we laten Pepper de taal instellen op “English”</w:t>
+      </w:r>
+    </w:p>
+    <w:p>
+      <w:pPr>
+        <w:pStyle w:val="NoSpacing"/>
+        <w:numPr>
+          <w:ilvl w:val="0"/>
+          <w:numId w:val="9"/>
+        </w:numPr>
+        <w:rPr>
+          <w:lang w:val="nl-BE"/>
+        </w:rPr>
+      </w:pPr>
+      <w:r>
+        <w:rPr>
+          <w:lang w:val="nl-BE"/>
+        </w:rPr>
+        <w:t>“onReady” van “Set Language” &lt;-&gt; “onStart” van “Basic Awareness”</w:t>
+      </w:r>
+    </w:p>
+    <w:p>
+      <w:pPr>
+        <w:pStyle w:val="NoSpacing"/>
+        <w:numPr>
+          <w:ilvl w:val="1"/>
+          <w:numId w:val="9"/>
+        </w:numPr>
+        <w:rPr>
+          <w:lang w:val="nl-BE"/>
+        </w:rPr>
+      </w:pPr>
+      <w:r>
+        <w:rPr>
+          <w:lang w:val="nl-BE"/>
+        </w:rPr>
+        <w:t>Uitleg: we laten Pepper weten dat hij oogcontact moet maken &amp; behouden</w:t>
+      </w:r>
+    </w:p>
+    <w:p>
+      <w:pPr>
+        <w:pStyle w:val="NoSpacing"/>
+        <w:numPr>
+          <w:ilvl w:val="0"/>
+          <w:numId w:val="9"/>
+        </w:numPr>
+        <w:rPr>
+          <w:lang w:val="nl-BE"/>
+        </w:rPr>
+      </w:pPr>
+      <w:r>
+        <w:rPr>
+          <w:lang w:val="nl-BE"/>
+        </w:rPr>
+        <w:t>“HumanTracked” van “Basic Awareness” &lt;-&gt; “onStart” van “Get Age”</w:t>
+      </w:r>
+    </w:p>
+    <w:p>
+      <w:pPr>
+        <w:pStyle w:val="NoSpacing"/>
+        <w:numPr>
+          <w:ilvl w:val="1"/>
+          <w:numId w:val="9"/>
+        </w:numPr>
+        <w:rPr>
+          <w:lang w:val="nl-BE"/>
+        </w:rPr>
+      </w:pPr>
+      <w:r>
+        <w:rPr>
+          <w:lang w:val="nl-BE"/>
+        </w:rPr>
+        <w:t>Uitleg: zodra Pepper oogcontact heeft gemaakt met een persoon, moet hij beginnen de leeftijd te bepalen</w:t>
+      </w:r>
+    </w:p>
+    <w:p>
+      <w:pPr>
+        <w:pStyle w:val="NoSpacing"/>
+        <w:numPr>
+          <w:ilvl w:val="0"/>
+          <w:numId w:val="9"/>
+        </w:numPr>
+        <w:rPr>
+          <w:lang w:val="nl-BE"/>
+        </w:rPr>
+      </w:pPr>
+      <w:r>
+        <w:rPr>
+          <w:lang w:val="nl-BE"/>
+        </w:rPr>
+        <w:t>“onStopped” van “Get Age” &lt;-&gt; “onStart” van “Say Text”</w:t>
+      </w:r>
+    </w:p>
+    <w:p>
+      <w:pPr>
+        <w:pStyle w:val="NoSpacing"/>
+        <w:numPr>
+          <w:ilvl w:val="1"/>
+          <w:numId w:val="9"/>
+        </w:numPr>
+        <w:rPr>
+          <w:lang w:val="nl-BE"/>
+        </w:rPr>
+      </w:pPr>
+      <w:r>
+        <w:rPr>
+          <w:lang w:val="nl-BE"/>
+        </w:rPr>
+        <w:t>Uitleg: we geven de door-Pepper-bepaalde leeftijd door zodat Pepper ons kan zeggen hoe oud we zijn</w:t>
+      </w:r>
+    </w:p>
+    <w:p>
+      <w:pPr>
+        <w:pStyle w:val="NoSpacing"/>
+        <w:numPr>
+          <w:ilvl w:val="0"/>
+          <w:numId w:val="9"/>
+        </w:numPr>
+        <w:rPr>
+          <w:lang w:val="nl-BE"/>
+        </w:rPr>
+      </w:pPr>
+      <w:r>
+        <w:rPr>
+          <w:lang w:val="nl-BE"/>
+        </w:rPr>
+        <w:t>“onStopped” van “Say Text” &lt;-&gt; “onStopped” van Pepper</w:t>
+      </w:r>
+    </w:p>
+    <w:p>
+      <w:pPr>
+        <w:pStyle w:val="NoSpacing"/>
+        <w:numPr>
+          <w:ilvl w:val="1"/>
+          <w:numId w:val="9"/>
+        </w:numPr>
+        <w:rPr>
+          <w:lang w:val="nl-BE"/>
+        </w:rPr>
+      </w:pPr>
+      <w:r>
+        <w:rPr>
+          <w:lang w:val="nl-BE"/>
+        </w:rPr>
+        <w:t>Uitleg: als Pepper klaar is, moet hij geen verdere actie uitvoeren</w:t>
+      </w:r>
+    </w:p>
+    <w:p>
+      <w:pPr>
+        <w:pStyle w:val="NoSpacing"/>
+        <w:rPr>
+          <w:lang w:val="nl-BE"/>
+        </w:rPr>
+      </w:pPr>
+      <w:r>
+        <w:rPr>
+          <w:lang w:val="nl-BE"/>
+        </w:rPr>
+        <w:t>Het eindresultaat zou er zo uit moeten zien:</w:t>
+      </w:r>
+    </w:p>
+    <w:p>
+      <w:pPr>
+        <w:pStyle w:val="NoSpacing"/>
+        <w:jc w:val="center"/>
+        <w:rPr>
+          <w:lang w:val="nl-BE"/>
+        </w:rPr>
+      </w:pPr>
+      <w:r>
+        <w:rPr>
+          <w:noProof/>
+          <w:lang w:val="nl-BE"/>
+        </w:rPr>
+        <w:drawing>
+          <wp:inline distT="0" distB="0" distL="0" distR="0">
+            <wp:extent cx="5600700" cy="1624562"/>
+            <wp:effectExtent l="0" t="0" r="0" b="0"/>
+            <wp:docPr id="11" name="Picture 11"/>
+            <wp:cNvGraphicFramePr>
+              <a:graphicFrameLocks xmlns:a="http://schemas.openxmlformats.org/drawingml/2006/main" noChangeAspect="1"/>
+            </wp:cNvGraphicFramePr>
+            <a:graphic xmlns:a="http://schemas.openxmlformats.org/drawingml/2006/main">
+              <a:graphicData uri="http://schemas.openxmlformats.org/drawingml/2006/picture">
+                <pic:pic xmlns:pic="http://schemas.openxmlformats.org/drawingml/2006/picture">
+                  <pic:nvPicPr>
+                    <pic:cNvPr id="0" name="Picture 2"/>
+                    <pic:cNvPicPr>
+                      <a:picLocks noChangeAspect="1" noChangeArrowheads="1"/>
+                    </pic:cNvPicPr>
+                  </pic:nvPicPr>
+                  <pic:blipFill>
+                    <a:blip r:embed="rId16">
+                      <a:extLst>
+                        <a:ext uri="{28A0092B-C50C-407E-A947-70E740481C1C}">
+                          <a14:useLocalDpi xmlns:a14="http://schemas.microsoft.com/office/drawing/2010/main" val="0"/>
+                        </a:ext>
+                      </a:extLst>
+                    </a:blip>
+                    <a:srcRect/>
+                    <a:stretch>
+                      <a:fillRect/>
+                    </a:stretch>
+                  </pic:blipFill>
+                  <pic:spPr bwMode="auto">
+                    <a:xfrm>
+                      <a:off x="0" y="0"/>
+                      <a:ext cx="5606613" cy="1626277"/>
+                    </a:xfrm>
+                    <a:prstGeom prst="rect">
+                      <a:avLst/>
+                    </a:prstGeom>
+                    <a:noFill/>
+                    <a:ln>
+                      <a:noFill/>
+                    </a:ln>
+                  </pic:spPr>
+                </pic:pic>
+              </a:graphicData>
+            </a:graphic>
+          </wp:inline>
+        </w:drawing>
+      </w:r>
+    </w:p>
+    <w:p>
+      <w:pPr>
+        <w:pStyle w:val="NoSpacing"/>
+        <w:rPr>
+          <w:lang w:val="nl-BE"/>
+        </w:rPr>
+      </w:pPr>
+      <w:r>
+        <w:rPr>
+          <w:lang w:val="nl-BE"/>
+        </w:rPr>
+        <w:t>Upload het programma naar Pepper en behoud oogcontact. Na enkele seconden zal Pepper je zeggen hoe oud je er uit ziet.</w:t>
+      </w:r>
+    </w:p>
+    <w:p>
+      <w:pPr>
+        <w:rPr>
+          <w:lang w:val="nl-BE"/>
+        </w:rPr>
+      </w:pPr>
+      <w:r>
+        <w:rPr>
+          <w:lang w:val="nl-BE"/>
+        </w:rPr>
+        <w:br w:type="page"/>
+      </w:r>
+    </w:p>
+    <w:p>
+      <w:pPr>
+        <w:pStyle w:val="Heading1"/>
+        <w:rPr>
+          <w:lang w:val="nl-BE"/>
+        </w:rPr>
+      </w:pPr>
+      <w:bookmarkStart w:id="17" w:name="_Toc530120705"/>
       <w:r>
         <w:rPr>
           <w:lang w:val="nl-BE"/>
@@ -3219,7 +4951,7 @@
         <w:lastRenderedPageBreak/>
         <w:t>Tips, tricks &amp; troubleshooting</w:t>
       </w:r>
-      <w:bookmarkEnd w:id="10"/>
+      <w:bookmarkEnd w:id="17"/>
     </w:p>
     <w:p>
       <w:pPr>
@@ -3228,14 +4960,14 @@
           <w:lang w:val="nl-BE"/>
         </w:rPr>
       </w:pPr>
-      <w:bookmarkStart w:id="11" w:name="_Toc529874605"/>
+      <w:bookmarkStart w:id="18" w:name="_Toc530120706"/>
       <w:r>
         <w:rPr>
           <w:lang w:val="nl-BE"/>
         </w:rPr>
         <w:t>Help, Pepper reageert niet meer!</w:t>
       </w:r>
-      <w:bookmarkEnd w:id="11"/>
+      <w:bookmarkEnd w:id="18"/>
     </w:p>
     <w:p>
       <w:pPr>
@@ -3459,14 +5191,14 @@
           <w:lang w:val="nl-BE"/>
         </w:rPr>
       </w:pPr>
-      <w:bookmarkStart w:id="12" w:name="_Toc529874606"/>
+      <w:bookmarkStart w:id="19" w:name="_Toc530120707"/>
       <w:r>
         <w:rPr>
           <w:lang w:val="nl-BE"/>
         </w:rPr>
         <w:t>Help, er is geen geluid meer!</w:t>
       </w:r>
-      <w:bookmarkEnd w:id="12"/>
+      <w:bookmarkEnd w:id="19"/>
     </w:p>
     <w:p>
       <w:pPr>
@@ -3559,19 +5291,7 @@
         <w:rPr>
           <w:lang w:val="nl-BE"/>
         </w:rPr>
-        <w:t>Via de eerste lijn code roepen we de “</w:t>
-      </w:r>
-      <w:r>
-        <w:rPr>
-          <w:lang w:val="nl-BE"/>
-        </w:rPr>
-        <w:t>ALAudioDevice</w:t>
-      </w:r>
-      <w:r>
-        <w:rPr>
-          <w:lang w:val="nl-BE"/>
-        </w:rPr>
-        <w:t>” API op</w:t>
+        <w:t>Via de eerste lijn code roepen we de “ALAudioDevice” API op</w:t>
       </w:r>
     </w:p>
     <w:p>
@@ -3662,6 +5382,119 @@
 <file path=word/numbering.xml><?xml version="1.0" encoding="utf-8"?>
 <w:numbering xmlns:wpc="http://schemas.microsoft.com/office/word/2010/wordprocessingCanvas" xmlns:cx="http://schemas.microsoft.com/office/drawing/2014/chartex" xmlns:cx1="http://schemas.microsoft.com/office/drawing/2015/9/8/chartex" xmlns:cx2="http://schemas.microsoft.com/office/drawing/2015/10/21/chartex" xmlns:cx3="http://schemas.microsoft.com/office/drawing/2016/5/9/chartex" xmlns:cx4="http://schemas.microsoft.com/office/drawing/2016/5/10/chartex" xmlns:cx5="http://schemas.microsoft.com/office/drawing/2016/5/11/chartex" xmlns:cx6="http://schemas.microsoft.com/office/drawing/2016/5/12/chartex" xmlns:cx7="http://schemas.microsoft.com/office/drawing/2016/5/13/chartex" xmlns:cx8="http://schemas.microsoft.com/office/drawing/2016/5/14/chartex" xmlns:mc="http://schemas.openxmlformats.org/markup-compatibility/2006" xmlns:aink="http://schemas.microsoft.com/office/drawing/2016/ink" xmlns:am3d="http://schemas.microsoft.com/office/drawing/2017/model3d" xmlns:o="urn:schemas-microsoft-com:office:office" xmlns:r="http://schemas.openxmlformats.org/officeDocument/2006/relationships" xmlns:m="http://schemas.openxmlformats.org/officeDocument/2006/math" xmlns:v="urn:schemas-microsoft-com:vml" xmlns:wp14="http://schemas.microsoft.com/office/word/2010/wordprocessingDrawing" xmlns:wp="http://schemas.openxmlformats.org/drawingml/2006/wordprocessingDrawing" xmlns:w10="urn:schemas-microsoft-com:office:word" xmlns:w="http://schemas.openxmlformats.org/wordprocessingml/2006/main" xmlns:w14="http://schemas.microsoft.com/office/word/2010/wordml" xmlns:w15="http://schemas.microsoft.com/office/word/2012/wordml" xmlns:w16cid="http://schemas.microsoft.com/office/word/2016/wordml/cid" xmlns:w16se="http://schemas.microsoft.com/office/word/2015/wordml/symex" xmlns:wpg="http://schemas.microsoft.com/office/word/2010/wordprocessingGroup" xmlns:wpi="http://schemas.microsoft.com/office/word/2010/wordprocessingInk" xmlns:wne="http://schemas.microsoft.com/office/word/2006/wordml" xmlns:wps="http://schemas.microsoft.com/office/word/2010/wordprocessingShape" mc:Ignorable="w14 w15 w16se w16cid wp14">
   <w:abstractNum w:abstractNumId="0" w15:restartNumberingAfterBreak="0">
+    <w:nsid w:val="1CDD6F28"/>
+    <w:multiLevelType w:val="hybridMultilevel"/>
+    <w:tmpl w:val="4EC6768C"/>
+    <w:lvl w:ilvl="0" w:tplc="08090001">
+      <w:start w:val="1"/>
+      <w:numFmt w:val="bullet"/>
+      <w:lvlText w:val=""/>
+      <w:lvlJc w:val="left"/>
+      <w:pPr>
+        <w:ind w:left="720" w:hanging="360"/>
+      </w:pPr>
+      <w:rPr>
+        <w:rFonts w:ascii="Symbol" w:hAnsi="Symbol" w:hint="default"/>
+      </w:rPr>
+    </w:lvl>
+    <w:lvl w:ilvl="1" w:tplc="08090003">
+      <w:start w:val="1"/>
+      <w:numFmt w:val="bullet"/>
+      <w:lvlText w:val="o"/>
+      <w:lvlJc w:val="left"/>
+      <w:pPr>
+        <w:ind w:left="1440" w:hanging="360"/>
+      </w:pPr>
+      <w:rPr>
+        <w:rFonts w:ascii="Courier New" w:hAnsi="Courier New" w:cs="Courier New" w:hint="default"/>
+      </w:rPr>
+    </w:lvl>
+    <w:lvl w:ilvl="2" w:tplc="08090005">
+      <w:start w:val="1"/>
+      <w:numFmt w:val="bullet"/>
+      <w:lvlText w:val=""/>
+      <w:lvlJc w:val="left"/>
+      <w:pPr>
+        <w:ind w:left="2160" w:hanging="360"/>
+      </w:pPr>
+      <w:rPr>
+        <w:rFonts w:ascii="Wingdings" w:hAnsi="Wingdings" w:hint="default"/>
+      </w:rPr>
+    </w:lvl>
+    <w:lvl w:ilvl="3" w:tplc="08090001" w:tentative="1">
+      <w:start w:val="1"/>
+      <w:numFmt w:val="bullet"/>
+      <w:lvlText w:val=""/>
+      <w:lvlJc w:val="left"/>
+      <w:pPr>
+        <w:ind w:left="2880" w:hanging="360"/>
+      </w:pPr>
+      <w:rPr>
+        <w:rFonts w:ascii="Symbol" w:hAnsi="Symbol" w:hint="default"/>
+      </w:rPr>
+    </w:lvl>
+    <w:lvl w:ilvl="4" w:tplc="08090003" w:tentative="1">
+      <w:start w:val="1"/>
+      <w:numFmt w:val="bullet"/>
+      <w:lvlText w:val="o"/>
+      <w:lvlJc w:val="left"/>
+      <w:pPr>
+        <w:ind w:left="3600" w:hanging="360"/>
+      </w:pPr>
+      <w:rPr>
+        <w:rFonts w:ascii="Courier New" w:hAnsi="Courier New" w:cs="Courier New" w:hint="default"/>
+      </w:rPr>
+    </w:lvl>
+    <w:lvl w:ilvl="5" w:tplc="08090005" w:tentative="1">
+      <w:start w:val="1"/>
+      <w:numFmt w:val="bullet"/>
+      <w:lvlText w:val=""/>
+      <w:lvlJc w:val="left"/>
+      <w:pPr>
+        <w:ind w:left="4320" w:hanging="360"/>
+      </w:pPr>
+      <w:rPr>
+        <w:rFonts w:ascii="Wingdings" w:hAnsi="Wingdings" w:hint="default"/>
+      </w:rPr>
+    </w:lvl>
+    <w:lvl w:ilvl="6" w:tplc="08090001" w:tentative="1">
+      <w:start w:val="1"/>
+      <w:numFmt w:val="bullet"/>
+      <w:lvlText w:val=""/>
+      <w:lvlJc w:val="left"/>
+      <w:pPr>
+        <w:ind w:left="5040" w:hanging="360"/>
+      </w:pPr>
+      <w:rPr>
+        <w:rFonts w:ascii="Symbol" w:hAnsi="Symbol" w:hint="default"/>
+      </w:rPr>
+    </w:lvl>
+    <w:lvl w:ilvl="7" w:tplc="08090003" w:tentative="1">
+      <w:start w:val="1"/>
+      <w:numFmt w:val="bullet"/>
+      <w:lvlText w:val="o"/>
+      <w:lvlJc w:val="left"/>
+      <w:pPr>
+        <w:ind w:left="5760" w:hanging="360"/>
+      </w:pPr>
+      <w:rPr>
+        <w:rFonts w:ascii="Courier New" w:hAnsi="Courier New" w:cs="Courier New" w:hint="default"/>
+      </w:rPr>
+    </w:lvl>
+    <w:lvl w:ilvl="8" w:tplc="08090005" w:tentative="1">
+      <w:start w:val="1"/>
+      <w:numFmt w:val="bullet"/>
+      <w:lvlText w:val=""/>
+      <w:lvlJc w:val="left"/>
+      <w:pPr>
+        <w:ind w:left="6480" w:hanging="360"/>
+      </w:pPr>
+      <w:rPr>
+        <w:rFonts w:ascii="Wingdings" w:hAnsi="Wingdings" w:hint="default"/>
+      </w:rPr>
+    </w:lvl>
+  </w:abstractNum>
+  <w:abstractNum w:abstractNumId="1" w15:restartNumberingAfterBreak="0">
     <w:nsid w:val="26F551D6"/>
     <w:multiLevelType w:val="hybridMultilevel"/>
     <w:tmpl w:val="AFB2B7DC"/>
@@ -3774,7 +5607,7 @@
       </w:rPr>
     </w:lvl>
   </w:abstractNum>
-  <w:abstractNum w:abstractNumId="1" w15:restartNumberingAfterBreak="0">
+  <w:abstractNum w:abstractNumId="2" w15:restartNumberingAfterBreak="0">
     <w:nsid w:val="40AE0E8F"/>
     <w:multiLevelType w:val="hybridMultilevel"/>
     <w:tmpl w:val="5F7A4122"/>
@@ -3887,7 +5720,7 @@
       </w:rPr>
     </w:lvl>
   </w:abstractNum>
-  <w:abstractNum w:abstractNumId="2" w15:restartNumberingAfterBreak="0">
+  <w:abstractNum w:abstractNumId="3" w15:restartNumberingAfterBreak="0">
     <w:nsid w:val="54F86E90"/>
     <w:multiLevelType w:val="hybridMultilevel"/>
     <w:tmpl w:val="2D6290C8"/>
@@ -4000,7 +5833,7 @@
       </w:rPr>
     </w:lvl>
   </w:abstractNum>
-  <w:abstractNum w:abstractNumId="3" w15:restartNumberingAfterBreak="0">
+  <w:abstractNum w:abstractNumId="4" w15:restartNumberingAfterBreak="0">
     <w:nsid w:val="6C5244CA"/>
     <w:multiLevelType w:val="hybridMultilevel"/>
     <w:tmpl w:val="849CE7EE"/>
@@ -4113,7 +5946,7 @@
       </w:rPr>
     </w:lvl>
   </w:abstractNum>
-  <w:abstractNum w:abstractNumId="4" w15:restartNumberingAfterBreak="0">
+  <w:abstractNum w:abstractNumId="5" w15:restartNumberingAfterBreak="0">
     <w:nsid w:val="6D5B06D7"/>
     <w:multiLevelType w:val="hybridMultilevel"/>
     <w:tmpl w:val="1D0E0448"/>
@@ -4226,7 +6059,7 @@
       </w:rPr>
     </w:lvl>
   </w:abstractNum>
-  <w:abstractNum w:abstractNumId="5" w15:restartNumberingAfterBreak="0">
+  <w:abstractNum w:abstractNumId="6" w15:restartNumberingAfterBreak="0">
     <w:nsid w:val="742B5D91"/>
     <w:multiLevelType w:val="hybridMultilevel"/>
     <w:tmpl w:val="4E92CF08"/>
@@ -4339,7 +6172,7 @@
       </w:rPr>
     </w:lvl>
   </w:abstractNum>
-  <w:abstractNum w:abstractNumId="6" w15:restartNumberingAfterBreak="0">
+  <w:abstractNum w:abstractNumId="7" w15:restartNumberingAfterBreak="0">
     <w:nsid w:val="782578B8"/>
     <w:multiLevelType w:val="hybridMultilevel"/>
     <w:tmpl w:val="1E12D916"/>
@@ -4452,7 +6285,7 @@
       </w:rPr>
     </w:lvl>
   </w:abstractNum>
-  <w:abstractNum w:abstractNumId="7" w15:restartNumberingAfterBreak="0">
+  <w:abstractNum w:abstractNumId="8" w15:restartNumberingAfterBreak="0">
     <w:nsid w:val="7D4D5570"/>
     <w:multiLevelType w:val="hybridMultilevel"/>
     <w:tmpl w:val="01A46142"/>
@@ -4565,29 +6398,148 @@
       </w:rPr>
     </w:lvl>
   </w:abstractNum>
+  <w:abstractNum w:abstractNumId="9" w15:restartNumberingAfterBreak="0">
+    <w:nsid w:val="7DE35334"/>
+    <w:multiLevelType w:val="hybridMultilevel"/>
+    <w:tmpl w:val="CF685F8E"/>
+    <w:lvl w:ilvl="0" w:tplc="08090001">
+      <w:start w:val="1"/>
+      <w:numFmt w:val="bullet"/>
+      <w:lvlText w:val=""/>
+      <w:lvlJc w:val="left"/>
+      <w:pPr>
+        <w:ind w:left="720" w:hanging="360"/>
+      </w:pPr>
+      <w:rPr>
+        <w:rFonts w:ascii="Symbol" w:hAnsi="Symbol" w:hint="default"/>
+      </w:rPr>
+    </w:lvl>
+    <w:lvl w:ilvl="1" w:tplc="08090003">
+      <w:start w:val="1"/>
+      <w:numFmt w:val="bullet"/>
+      <w:lvlText w:val="o"/>
+      <w:lvlJc w:val="left"/>
+      <w:pPr>
+        <w:ind w:left="1440" w:hanging="360"/>
+      </w:pPr>
+      <w:rPr>
+        <w:rFonts w:ascii="Courier New" w:hAnsi="Courier New" w:cs="Courier New" w:hint="default"/>
+      </w:rPr>
+    </w:lvl>
+    <w:lvl w:ilvl="2" w:tplc="08090005" w:tentative="1">
+      <w:start w:val="1"/>
+      <w:numFmt w:val="bullet"/>
+      <w:lvlText w:val=""/>
+      <w:lvlJc w:val="left"/>
+      <w:pPr>
+        <w:ind w:left="2160" w:hanging="360"/>
+      </w:pPr>
+      <w:rPr>
+        <w:rFonts w:ascii="Wingdings" w:hAnsi="Wingdings" w:hint="default"/>
+      </w:rPr>
+    </w:lvl>
+    <w:lvl w:ilvl="3" w:tplc="08090001" w:tentative="1">
+      <w:start w:val="1"/>
+      <w:numFmt w:val="bullet"/>
+      <w:lvlText w:val=""/>
+      <w:lvlJc w:val="left"/>
+      <w:pPr>
+        <w:ind w:left="2880" w:hanging="360"/>
+      </w:pPr>
+      <w:rPr>
+        <w:rFonts w:ascii="Symbol" w:hAnsi="Symbol" w:hint="default"/>
+      </w:rPr>
+    </w:lvl>
+    <w:lvl w:ilvl="4" w:tplc="08090003" w:tentative="1">
+      <w:start w:val="1"/>
+      <w:numFmt w:val="bullet"/>
+      <w:lvlText w:val="o"/>
+      <w:lvlJc w:val="left"/>
+      <w:pPr>
+        <w:ind w:left="3600" w:hanging="360"/>
+      </w:pPr>
+      <w:rPr>
+        <w:rFonts w:ascii="Courier New" w:hAnsi="Courier New" w:cs="Courier New" w:hint="default"/>
+      </w:rPr>
+    </w:lvl>
+    <w:lvl w:ilvl="5" w:tplc="08090005" w:tentative="1">
+      <w:start w:val="1"/>
+      <w:numFmt w:val="bullet"/>
+      <w:lvlText w:val=""/>
+      <w:lvlJc w:val="left"/>
+      <w:pPr>
+        <w:ind w:left="4320" w:hanging="360"/>
+      </w:pPr>
+      <w:rPr>
+        <w:rFonts w:ascii="Wingdings" w:hAnsi="Wingdings" w:hint="default"/>
+      </w:rPr>
+    </w:lvl>
+    <w:lvl w:ilvl="6" w:tplc="08090001" w:tentative="1">
+      <w:start w:val="1"/>
+      <w:numFmt w:val="bullet"/>
+      <w:lvlText w:val=""/>
+      <w:lvlJc w:val="left"/>
+      <w:pPr>
+        <w:ind w:left="5040" w:hanging="360"/>
+      </w:pPr>
+      <w:rPr>
+        <w:rFonts w:ascii="Symbol" w:hAnsi="Symbol" w:hint="default"/>
+      </w:rPr>
+    </w:lvl>
+    <w:lvl w:ilvl="7" w:tplc="08090003" w:tentative="1">
+      <w:start w:val="1"/>
+      <w:numFmt w:val="bullet"/>
+      <w:lvlText w:val="o"/>
+      <w:lvlJc w:val="left"/>
+      <w:pPr>
+        <w:ind w:left="5760" w:hanging="360"/>
+      </w:pPr>
+      <w:rPr>
+        <w:rFonts w:ascii="Courier New" w:hAnsi="Courier New" w:cs="Courier New" w:hint="default"/>
+      </w:rPr>
+    </w:lvl>
+    <w:lvl w:ilvl="8" w:tplc="08090005" w:tentative="1">
+      <w:start w:val="1"/>
+      <w:numFmt w:val="bullet"/>
+      <w:lvlText w:val=""/>
+      <w:lvlJc w:val="left"/>
+      <w:pPr>
+        <w:ind w:left="6480" w:hanging="360"/>
+      </w:pPr>
+      <w:rPr>
+        <w:rFonts w:ascii="Wingdings" w:hAnsi="Wingdings" w:hint="default"/>
+      </w:rPr>
+    </w:lvl>
+  </w:abstractNum>
   <w:num w:numId="1">
+    <w:abstractNumId w:val="8"/>
+  </w:num>
+  <w:num w:numId="2">
+    <w:abstractNumId w:val="1"/>
+  </w:num>
+  <w:num w:numId="3">
+    <w:abstractNumId w:val="3"/>
+  </w:num>
+  <w:num w:numId="4">
+    <w:abstractNumId w:val="5"/>
+  </w:num>
+  <w:num w:numId="5">
+    <w:abstractNumId w:val="4"/>
+  </w:num>
+  <w:num w:numId="6">
+    <w:abstractNumId w:val="6"/>
+  </w:num>
+  <w:num w:numId="7">
     <w:abstractNumId w:val="7"/>
   </w:num>
-  <w:num w:numId="2">
-    <w:abstractNumId w:val="0"/>
-  </w:num>
-  <w:num w:numId="3">
+  <w:num w:numId="8">
     <w:abstractNumId w:val="2"/>
   </w:num>
-  <w:num w:numId="4">
-    <w:abstractNumId w:val="4"/>
+  <w:num w:numId="9">
+    <w:abstractNumId w:val="9"/>
   </w:num>
-  <w:num w:numId="5">
-    <w:abstractNumId w:val="3"/>
-  </w:num>
-  <w:num w:numId="6">
-    <w:abstractNumId w:val="5"/>
-  </w:num>
-  <w:num w:numId="7">
-    <w:abstractNumId w:val="6"/>
-  </w:num>
-  <w:num w:numId="8">
-    <w:abstractNumId w:val="1"/>
+  <w:num w:numId="10">
+    <w:abstractNumId w:val="0"/>
   </w:num>
 </w:numbering>
 </file>
@@ -5525,7 +7477,7 @@
 </file>
 
 <file path=customXml/itemProps1.xml><?xml version="1.0" encoding="utf-8"?>
-<ds:datastoreItem xmlns:ds="http://schemas.openxmlformats.org/officeDocument/2006/customXml" ds:itemID="{DEEEDA6D-0F7E-40A6-BF83-C2AEF0647B09}">
+<ds:datastoreItem xmlns:ds="http://schemas.openxmlformats.org/officeDocument/2006/customXml" ds:itemID="{7CD0E0B3-3CD4-4ED9-A57D-77753CF17090}">
   <ds:schemaRefs>
     <ds:schemaRef ds:uri="http://schemas.openxmlformats.org/officeDocument/2006/bibliography"/>
   </ds:schemaRefs>

</xml_diff>